<commit_message>
web assignment 2 updated
</commit_message>
<xml_diff>
--- a/Web Assignment.docx
+++ b/Web Assignment.docx
@@ -7,7 +7,10 @@
         <w:pStyle w:val="Heading1"/>
       </w:pPr>
       <w:r>
-        <w:t>Web Assignment 1</w:t>
+        <w:t xml:space="preserve">Web Assignment </w:t>
+      </w:r>
+      <w:r>
+        <w:t>1</w:t>
       </w:r>
     </w:p>
     <w:p>
@@ -35,12 +38,208 @@
           <w:color w:val="000000" w:themeColor="text1"/>
           <w:szCs w:val="26"/>
         </w:rPr>
-        <w:t>1. HTTP request messages: GET/HEAD</w:t>
-      </w:r>
-    </w:p>
-    <w:p>
-      <w:pPr>
-        <w:pStyle w:val="ListBullet"/>
+        <w:t xml:space="preserve">Student Names/Numbers: </w:t>
+      </w:r>
+    </w:p>
+    <w:p>
+      <w:pPr>
+        <w:pStyle w:val="ListBullet"/>
+        <w:numPr>
+          <w:ilvl w:val="0"/>
+          <w:numId w:val="0"/>
+        </w:numPr>
+        <w:spacing w:after="120" w:line="259" w:lineRule="auto"/>
+        <w:ind w:left="432" w:hanging="432"/>
+        <w:rPr>
+          <w:rFonts w:asciiTheme="majorHAnsi" w:eastAsiaTheme="majorEastAsia" w:hAnsiTheme="majorHAnsi" w:cstheme="majorBidi"/>
+          <w:color w:val="000000" w:themeColor="text1"/>
+          <w:szCs w:val="26"/>
+        </w:rPr>
+      </w:pPr>
+      <w:r>
+        <w:rPr>
+          <w:rFonts w:asciiTheme="majorHAnsi" w:eastAsiaTheme="majorEastAsia" w:hAnsiTheme="majorHAnsi" w:cstheme="majorBidi"/>
+          <w:color w:val="000000" w:themeColor="text1"/>
+          <w:szCs w:val="26"/>
+        </w:rPr>
+        <w:t xml:space="preserve">Danae </w:t>
+      </w:r>
+      <w:proofErr w:type="spellStart"/>
+      <w:r>
+        <w:rPr>
+          <w:rFonts w:asciiTheme="majorHAnsi" w:eastAsiaTheme="majorEastAsia" w:hAnsiTheme="majorHAnsi" w:cstheme="majorBidi"/>
+          <w:color w:val="000000" w:themeColor="text1"/>
+          <w:szCs w:val="26"/>
+        </w:rPr>
+        <w:t>Savvidi</w:t>
+      </w:r>
+      <w:proofErr w:type="spellEnd"/>
+      <w:r>
+        <w:rPr>
+          <w:rFonts w:asciiTheme="majorHAnsi" w:eastAsiaTheme="majorEastAsia" w:hAnsiTheme="majorHAnsi" w:cstheme="majorBidi"/>
+          <w:color w:val="000000" w:themeColor="text1"/>
+          <w:szCs w:val="26"/>
+        </w:rPr>
+        <w:t xml:space="preserve"> / </w:t>
+      </w:r>
+      <w:r>
+        <w:rPr>
+          <w:rFonts w:asciiTheme="majorHAnsi" w:eastAsiaTheme="majorEastAsia" w:hAnsiTheme="majorHAnsi" w:cstheme="majorBidi"/>
+          <w:color w:val="000000" w:themeColor="text1"/>
+          <w:szCs w:val="26"/>
+        </w:rPr>
+        <w:t>5457769</w:t>
+      </w:r>
+    </w:p>
+    <w:p>
+      <w:pPr>
+        <w:pStyle w:val="ListBullet"/>
+        <w:numPr>
+          <w:ilvl w:val="0"/>
+          <w:numId w:val="0"/>
+        </w:numPr>
+        <w:spacing w:after="120" w:line="259" w:lineRule="auto"/>
+        <w:ind w:left="432" w:hanging="432"/>
+        <w:rPr>
+          <w:rFonts w:asciiTheme="majorHAnsi" w:eastAsiaTheme="majorEastAsia" w:hAnsiTheme="majorHAnsi" w:cstheme="majorBidi"/>
+          <w:color w:val="000000" w:themeColor="text1"/>
+          <w:szCs w:val="26"/>
+        </w:rPr>
+      </w:pPr>
+      <w:proofErr w:type="spellStart"/>
+      <w:r>
+        <w:rPr>
+          <w:rFonts w:asciiTheme="majorHAnsi" w:eastAsiaTheme="majorEastAsia" w:hAnsiTheme="majorHAnsi" w:cstheme="majorBidi"/>
+          <w:color w:val="000000" w:themeColor="text1"/>
+          <w:szCs w:val="26"/>
+        </w:rPr>
+        <w:t>Ilias</w:t>
+      </w:r>
+      <w:proofErr w:type="spellEnd"/>
+      <w:r>
+        <w:rPr>
+          <w:rFonts w:asciiTheme="majorHAnsi" w:eastAsiaTheme="majorEastAsia" w:hAnsiTheme="majorHAnsi" w:cstheme="majorBidi"/>
+          <w:color w:val="000000" w:themeColor="text1"/>
+          <w:szCs w:val="26"/>
+        </w:rPr>
+        <w:t xml:space="preserve"> McAuliffe / 5481996</w:t>
+      </w:r>
+    </w:p>
+    <w:p>
+      <w:pPr>
+        <w:pStyle w:val="ListBullet"/>
+        <w:numPr>
+          <w:ilvl w:val="0"/>
+          <w:numId w:val="0"/>
+        </w:numPr>
+        <w:spacing w:after="120" w:line="259" w:lineRule="auto"/>
+        <w:ind w:left="432" w:hanging="432"/>
+        <w:rPr>
+          <w:rFonts w:asciiTheme="majorHAnsi" w:eastAsiaTheme="majorEastAsia" w:hAnsiTheme="majorHAnsi" w:cstheme="majorBidi"/>
+          <w:color w:val="000000" w:themeColor="text1"/>
+          <w:szCs w:val="26"/>
+        </w:rPr>
+      </w:pPr>
+      <w:r>
+        <w:rPr>
+          <w:rFonts w:asciiTheme="majorHAnsi" w:eastAsiaTheme="majorEastAsia" w:hAnsiTheme="majorHAnsi" w:cstheme="majorBidi"/>
+          <w:b/>
+          <w:bCs/>
+          <w:color w:val="000000" w:themeColor="text1"/>
+          <w:szCs w:val="26"/>
+        </w:rPr>
+        <w:t xml:space="preserve">Group ID: </w:t>
+      </w:r>
+      <w:r>
+        <w:rPr>
+          <w:rFonts w:asciiTheme="majorHAnsi" w:eastAsiaTheme="majorEastAsia" w:hAnsiTheme="majorHAnsi" w:cstheme="majorBidi"/>
+          <w:color w:val="000000" w:themeColor="text1"/>
+          <w:szCs w:val="26"/>
+        </w:rPr>
+        <w:t>CSE 2-34</w:t>
+      </w:r>
+    </w:p>
+    <w:p>
+      <w:pPr>
+        <w:pStyle w:val="Heading1"/>
+        <w:rPr>
+          <w:sz w:val="32"/>
+          <w:szCs w:val="24"/>
+        </w:rPr>
+      </w:pPr>
+      <w:r>
+        <w:rPr>
+          <w:sz w:val="32"/>
+          <w:szCs w:val="24"/>
+        </w:rPr>
+        <w:t>Task 1 – HTTP Requests</w:t>
+      </w:r>
+    </w:p>
+    <w:p>
+      <w:pPr>
+        <w:pStyle w:val="ListBullet"/>
+        <w:numPr>
+          <w:ilvl w:val="0"/>
+          <w:numId w:val="0"/>
+        </w:numPr>
+        <w:spacing w:after="120" w:line="259" w:lineRule="auto"/>
+        <w:ind w:left="432" w:hanging="432"/>
+        <w:rPr>
+          <w:rFonts w:asciiTheme="majorHAnsi" w:eastAsiaTheme="majorEastAsia" w:hAnsiTheme="majorHAnsi" w:cstheme="majorBidi"/>
+          <w:b/>
+          <w:bCs/>
+          <w:color w:val="000000" w:themeColor="text1"/>
+          <w:szCs w:val="26"/>
+        </w:rPr>
+      </w:pPr>
+      <w:r>
+        <w:rPr>
+          <w:rFonts w:asciiTheme="majorHAnsi" w:eastAsiaTheme="majorEastAsia" w:hAnsiTheme="majorHAnsi" w:cstheme="majorBidi"/>
+          <w:b/>
+          <w:bCs/>
+          <w:color w:val="000000" w:themeColor="text1"/>
+          <w:szCs w:val="26"/>
+        </w:rPr>
+        <w:t>1.1</w:t>
+      </w:r>
+      <w:r>
+        <w:rPr>
+          <w:rFonts w:asciiTheme="majorHAnsi" w:eastAsiaTheme="majorEastAsia" w:hAnsiTheme="majorHAnsi" w:cstheme="majorBidi"/>
+          <w:b/>
+          <w:bCs/>
+          <w:color w:val="000000" w:themeColor="text1"/>
+          <w:szCs w:val="26"/>
+        </w:rPr>
+        <w:t>)</w:t>
+      </w:r>
+      <w:r>
+        <w:rPr>
+          <w:rFonts w:asciiTheme="majorHAnsi" w:eastAsiaTheme="majorEastAsia" w:hAnsiTheme="majorHAnsi" w:cstheme="majorBidi"/>
+          <w:b/>
+          <w:bCs/>
+          <w:color w:val="000000" w:themeColor="text1"/>
+          <w:szCs w:val="26"/>
+        </w:rPr>
+        <w:t xml:space="preserve"> </w:t>
+      </w:r>
+      <w:r>
+        <w:rPr>
+          <w:rFonts w:asciiTheme="majorHAnsi" w:eastAsiaTheme="majorEastAsia" w:hAnsiTheme="majorHAnsi" w:cstheme="majorBidi"/>
+          <w:b/>
+          <w:bCs/>
+          <w:color w:val="000000" w:themeColor="text1"/>
+          <w:szCs w:val="26"/>
+        </w:rPr>
+        <w:t>HTTP request messages: GET/HEAD</w:t>
+      </w:r>
+    </w:p>
+    <w:p>
+      <w:pPr>
+        <w:pStyle w:val="ListBullet"/>
+        <w:numPr>
+          <w:ilvl w:val="0"/>
+          <w:numId w:val="7"/>
+        </w:numPr>
         <w:rPr>
           <w:rFonts w:asciiTheme="majorHAnsi" w:eastAsiaTheme="majorEastAsia" w:hAnsiTheme="majorHAnsi" w:cstheme="majorBidi"/>
           <w:b/>
@@ -48,6 +247,7 @@
           <w:szCs w:val="26"/>
         </w:rPr>
       </w:pPr>
+      <w:proofErr w:type="spellStart"/>
       <w:r>
         <w:rPr>
           <w:rFonts w:asciiTheme="majorHAnsi" w:eastAsiaTheme="majorEastAsia" w:hAnsiTheme="majorHAnsi" w:cstheme="majorBidi"/>
@@ -55,14 +255,15 @@
           <w:color w:val="7F7F7F" w:themeColor="text1" w:themeTint="80"/>
           <w:szCs w:val="26"/>
         </w:rPr>
-        <w:softHyphen/>
-      </w:r>
-      <w:r>
-        <w:rPr>
-          <w:rFonts w:ascii="Menlo" w:hAnsi="Menlo" w:cs="Menlo"/>
-          <w:color w:val="F16AC3"/>
-          <w:sz w:val="28"/>
-          <w:szCs w:val="28"/>
+        <w:t>openssl</w:t>
+      </w:r>
+      <w:proofErr w:type="spellEnd"/>
+      <w:r>
+        <w:rPr>
+          <w:rFonts w:asciiTheme="majorHAnsi" w:eastAsiaTheme="majorEastAsia" w:hAnsiTheme="majorHAnsi" w:cstheme="majorBidi"/>
+          <w:b/>
+          <w:color w:val="7F7F7F" w:themeColor="text1" w:themeTint="80"/>
+          <w:szCs w:val="26"/>
         </w:rPr>
         <w:t xml:space="preserve"> </w:t>
       </w:r>
@@ -74,7 +275,7 @@
           <w:color w:val="7F7F7F" w:themeColor="text1" w:themeTint="80"/>
           <w:szCs w:val="26"/>
         </w:rPr>
-        <w:t>openssl</w:t>
+        <w:t>s_client</w:t>
       </w:r>
       <w:proofErr w:type="spellEnd"/>
       <w:r>
@@ -84,8 +285,51 @@
           <w:color w:val="7F7F7F" w:themeColor="text1" w:themeTint="80"/>
           <w:szCs w:val="26"/>
         </w:rPr>
+        <w:t xml:space="preserve"> -connect</w:t>
+      </w:r>
+      <w:r>
+        <w:rPr>
+          <w:rFonts w:asciiTheme="majorHAnsi" w:eastAsiaTheme="majorEastAsia" w:hAnsiTheme="majorHAnsi" w:cstheme="majorBidi"/>
+          <w:b/>
+          <w:color w:val="7F7F7F" w:themeColor="text1" w:themeTint="80"/>
+          <w:szCs w:val="26"/>
+        </w:rPr>
         <w:t xml:space="preserve"> </w:t>
       </w:r>
+      <w:r>
+        <w:rPr>
+          <w:rFonts w:asciiTheme="majorHAnsi" w:eastAsiaTheme="majorEastAsia" w:hAnsiTheme="majorHAnsi" w:cstheme="majorBidi"/>
+          <w:b/>
+          <w:color w:val="7F7F7F" w:themeColor="text1" w:themeTint="80"/>
+          <w:szCs w:val="26"/>
+        </w:rPr>
+        <w:t>reddit.com:443</w:t>
+      </w:r>
+    </w:p>
+    <w:p>
+      <w:pPr>
+        <w:pStyle w:val="ListBullet"/>
+        <w:numPr>
+          <w:ilvl w:val="0"/>
+          <w:numId w:val="0"/>
+        </w:numPr>
+        <w:ind w:left="432" w:firstLine="288"/>
+        <w:rPr>
+          <w:rFonts w:asciiTheme="majorHAnsi" w:eastAsiaTheme="majorEastAsia" w:hAnsiTheme="majorHAnsi" w:cstheme="majorBidi"/>
+          <w:b/>
+          <w:color w:val="7F7F7F" w:themeColor="text1" w:themeTint="80"/>
+          <w:szCs w:val="26"/>
+        </w:rPr>
+      </w:pPr>
+      <w:r>
+        <w:rPr>
+          <w:rFonts w:asciiTheme="majorHAnsi" w:eastAsiaTheme="majorEastAsia" w:hAnsiTheme="majorHAnsi" w:cstheme="majorBidi"/>
+          <w:b/>
+          <w:color w:val="7F7F7F" w:themeColor="text1" w:themeTint="80"/>
+          <w:szCs w:val="26"/>
+        </w:rPr>
+        <w:t>GET /r/</w:t>
+      </w:r>
       <w:proofErr w:type="spellStart"/>
       <w:r>
         <w:rPr>
@@ -94,7 +338,7 @@
           <w:color w:val="7F7F7F" w:themeColor="text1" w:themeTint="80"/>
           <w:szCs w:val="26"/>
         </w:rPr>
-        <w:t>s_client</w:t>
+        <w:t>TUDelft</w:t>
       </w:r>
       <w:proofErr w:type="spellEnd"/>
       <w:r>
@@ -104,68 +348,6 @@
           <w:color w:val="7F7F7F" w:themeColor="text1" w:themeTint="80"/>
           <w:szCs w:val="26"/>
         </w:rPr>
-        <w:t xml:space="preserve"> -connect</w:t>
-      </w:r>
-      <w:r>
-        <w:rPr>
-          <w:rFonts w:asciiTheme="majorHAnsi" w:eastAsiaTheme="majorEastAsia" w:hAnsiTheme="majorHAnsi" w:cstheme="majorBidi"/>
-          <w:b/>
-          <w:color w:val="7F7F7F" w:themeColor="text1" w:themeTint="80"/>
-          <w:szCs w:val="26"/>
-        </w:rPr>
-        <w:t xml:space="preserve"> </w:t>
-      </w:r>
-      <w:r>
-        <w:rPr>
-          <w:rFonts w:asciiTheme="majorHAnsi" w:eastAsiaTheme="majorEastAsia" w:hAnsiTheme="majorHAnsi" w:cstheme="majorBidi"/>
-          <w:b/>
-          <w:color w:val="7F7F7F" w:themeColor="text1" w:themeTint="80"/>
-          <w:szCs w:val="26"/>
-        </w:rPr>
-        <w:t>reddit.com:443</w:t>
-      </w:r>
-    </w:p>
-    <w:p>
-      <w:pPr>
-        <w:pStyle w:val="ListBullet"/>
-        <w:numPr>
-          <w:ilvl w:val="1"/>
-          <w:numId w:val="3"/>
-        </w:numPr>
-        <w:rPr>
-          <w:rFonts w:asciiTheme="majorHAnsi" w:eastAsiaTheme="majorEastAsia" w:hAnsiTheme="majorHAnsi" w:cstheme="majorBidi"/>
-          <w:b/>
-          <w:color w:val="7F7F7F" w:themeColor="text1" w:themeTint="80"/>
-          <w:szCs w:val="26"/>
-        </w:rPr>
-      </w:pPr>
-      <w:r>
-        <w:rPr>
-          <w:rFonts w:asciiTheme="majorHAnsi" w:eastAsiaTheme="majorEastAsia" w:hAnsiTheme="majorHAnsi" w:cstheme="majorBidi"/>
-          <w:b/>
-          <w:color w:val="7F7F7F" w:themeColor="text1" w:themeTint="80"/>
-          <w:szCs w:val="26"/>
-        </w:rPr>
-        <w:t>GET /r/</w:t>
-      </w:r>
-      <w:proofErr w:type="spellStart"/>
-      <w:r>
-        <w:rPr>
-          <w:rFonts w:asciiTheme="majorHAnsi" w:eastAsiaTheme="majorEastAsia" w:hAnsiTheme="majorHAnsi" w:cstheme="majorBidi"/>
-          <w:b/>
-          <w:color w:val="7F7F7F" w:themeColor="text1" w:themeTint="80"/>
-          <w:szCs w:val="26"/>
-        </w:rPr>
-        <w:t>TUDelft</w:t>
-      </w:r>
-      <w:proofErr w:type="spellEnd"/>
-      <w:r>
-        <w:rPr>
-          <w:rFonts w:asciiTheme="majorHAnsi" w:eastAsiaTheme="majorEastAsia" w:hAnsiTheme="majorHAnsi" w:cstheme="majorBidi"/>
-          <w:b/>
-          <w:color w:val="7F7F7F" w:themeColor="text1" w:themeTint="80"/>
-          <w:szCs w:val="26"/>
-        </w:rPr>
         <w:t xml:space="preserve"> HTTP/1.1</w:t>
       </w:r>
     </w:p>
@@ -173,9 +355,10 @@
       <w:pPr>
         <w:pStyle w:val="ListBullet"/>
         <w:numPr>
-          <w:ilvl w:val="1"/>
-          <w:numId w:val="3"/>
-        </w:numPr>
+          <w:ilvl w:val="0"/>
+          <w:numId w:val="0"/>
+        </w:numPr>
+        <w:ind w:left="432" w:firstLine="288"/>
         <w:rPr>
           <w:rFonts w:asciiTheme="majorHAnsi" w:eastAsiaTheme="majorEastAsia" w:hAnsiTheme="majorHAnsi" w:cstheme="majorBidi"/>
           <w:b/>
@@ -218,8 +401,8 @@
           <w:szCs w:val="26"/>
         </w:rPr>
         <w:drawing>
-          <wp:inline distT="0" distB="0" distL="0" distR="0" wp14:anchorId="0778EE9B" wp14:editId="04CD2ACA">
-            <wp:extent cx="4114800" cy="2467561"/>
+          <wp:inline distT="0" distB="0" distL="0" distR="0" wp14:anchorId="0778EE9B" wp14:editId="76A11D0F">
+            <wp:extent cx="3587262" cy="2151206"/>
             <wp:effectExtent l="0" t="0" r="0" b="0"/>
             <wp:docPr id="1" name="Picture 1"/>
             <wp:cNvGraphicFramePr>
@@ -247,7 +430,7 @@
                   <pic:spPr>
                     <a:xfrm>
                       <a:off x="0" y="0"/>
-                      <a:ext cx="4151423" cy="2489523"/>
+                      <a:ext cx="3663993" cy="2197220"/>
                     </a:xfrm>
                     <a:prstGeom prst="rect">
                       <a:avLst/>
@@ -263,6 +446,10 @@
     <w:p>
       <w:pPr>
         <w:pStyle w:val="ListBullet"/>
+        <w:numPr>
+          <w:ilvl w:val="0"/>
+          <w:numId w:val="7"/>
+        </w:numPr>
         <w:rPr>
           <w:rFonts w:asciiTheme="majorHAnsi" w:eastAsiaTheme="majorEastAsia" w:hAnsiTheme="majorHAnsi" w:cstheme="majorBidi"/>
           <w:b/>
@@ -270,6 +457,7 @@
           <w:szCs w:val="26"/>
         </w:rPr>
       </w:pPr>
+      <w:proofErr w:type="spellStart"/>
       <w:r>
         <w:rPr>
           <w:rFonts w:asciiTheme="majorHAnsi" w:eastAsiaTheme="majorEastAsia" w:hAnsiTheme="majorHAnsi" w:cstheme="majorBidi"/>
@@ -277,14 +465,15 @@
           <w:color w:val="7F7F7F" w:themeColor="text1" w:themeTint="80"/>
           <w:szCs w:val="26"/>
         </w:rPr>
-        <w:softHyphen/>
-      </w:r>
-      <w:r>
-        <w:rPr>
-          <w:rFonts w:ascii="Menlo" w:hAnsi="Menlo" w:cs="Menlo"/>
-          <w:color w:val="F16AC3"/>
-          <w:sz w:val="28"/>
-          <w:szCs w:val="28"/>
+        <w:t>openssl</w:t>
+      </w:r>
+      <w:proofErr w:type="spellEnd"/>
+      <w:r>
+        <w:rPr>
+          <w:rFonts w:asciiTheme="majorHAnsi" w:eastAsiaTheme="majorEastAsia" w:hAnsiTheme="majorHAnsi" w:cstheme="majorBidi"/>
+          <w:b/>
+          <w:color w:val="7F7F7F" w:themeColor="text1" w:themeTint="80"/>
+          <w:szCs w:val="26"/>
         </w:rPr>
         <w:t xml:space="preserve"> </w:t>
       </w:r>
@@ -296,7 +485,7 @@
           <w:color w:val="7F7F7F" w:themeColor="text1" w:themeTint="80"/>
           <w:szCs w:val="26"/>
         </w:rPr>
-        <w:t>openssl</w:t>
+        <w:t>s_client</w:t>
       </w:r>
       <w:proofErr w:type="spellEnd"/>
       <w:r>
@@ -306,7 +495,50 @@
           <w:color w:val="7F7F7F" w:themeColor="text1" w:themeTint="80"/>
           <w:szCs w:val="26"/>
         </w:rPr>
-        <w:t xml:space="preserve"> </w:t>
+        <w:t xml:space="preserve"> -connect</w:t>
+      </w:r>
+      <w:r>
+        <w:rPr>
+          <w:rFonts w:asciiTheme="majorHAnsi" w:eastAsiaTheme="majorEastAsia" w:hAnsiTheme="majorHAnsi" w:cstheme="majorBidi"/>
+          <w:b/>
+          <w:color w:val="7F7F7F" w:themeColor="text1" w:themeTint="80"/>
+          <w:szCs w:val="26"/>
+        </w:rPr>
+        <w:t xml:space="preserve"> www.</w:t>
+      </w:r>
+      <w:r>
+        <w:rPr>
+          <w:rFonts w:asciiTheme="majorHAnsi" w:eastAsiaTheme="majorEastAsia" w:hAnsiTheme="majorHAnsi" w:cstheme="majorBidi"/>
+          <w:b/>
+          <w:color w:val="7F7F7F" w:themeColor="text1" w:themeTint="80"/>
+          <w:szCs w:val="26"/>
+        </w:rPr>
+        <w:t>reddit.com:443</w:t>
+      </w:r>
+    </w:p>
+    <w:p>
+      <w:pPr>
+        <w:pStyle w:val="ListBullet"/>
+        <w:numPr>
+          <w:ilvl w:val="0"/>
+          <w:numId w:val="0"/>
+        </w:numPr>
+        <w:ind w:left="432" w:firstLine="288"/>
+        <w:rPr>
+          <w:rFonts w:asciiTheme="majorHAnsi" w:eastAsiaTheme="majorEastAsia" w:hAnsiTheme="majorHAnsi" w:cstheme="majorBidi"/>
+          <w:b/>
+          <w:color w:val="7F7F7F" w:themeColor="text1" w:themeTint="80"/>
+          <w:szCs w:val="26"/>
+        </w:rPr>
+      </w:pPr>
+      <w:r>
+        <w:rPr>
+          <w:rFonts w:asciiTheme="majorHAnsi" w:eastAsiaTheme="majorEastAsia" w:hAnsiTheme="majorHAnsi" w:cstheme="majorBidi"/>
+          <w:b/>
+          <w:color w:val="7F7F7F" w:themeColor="text1" w:themeTint="80"/>
+          <w:szCs w:val="26"/>
+        </w:rPr>
+        <w:t>GET /r/</w:t>
       </w:r>
       <w:proofErr w:type="spellStart"/>
       <w:r>
@@ -316,7 +548,7 @@
           <w:color w:val="7F7F7F" w:themeColor="text1" w:themeTint="80"/>
           <w:szCs w:val="26"/>
         </w:rPr>
-        <w:t>s_client</w:t>
+        <w:t>TUDelft</w:t>
       </w:r>
       <w:proofErr w:type="spellEnd"/>
       <w:r>
@@ -326,8 +558,24 @@
           <w:color w:val="7F7F7F" w:themeColor="text1" w:themeTint="80"/>
           <w:szCs w:val="26"/>
         </w:rPr>
-        <w:t xml:space="preserve"> -connect</w:t>
-      </w:r>
+        <w:t xml:space="preserve"> HTTP/1.1</w:t>
+      </w:r>
+    </w:p>
+    <w:p>
+      <w:pPr>
+        <w:pStyle w:val="ListBullet"/>
+        <w:numPr>
+          <w:ilvl w:val="0"/>
+          <w:numId w:val="0"/>
+        </w:numPr>
+        <w:ind w:left="432"/>
+        <w:rPr>
+          <w:rStyle w:val="Hyperlink"/>
+          <w:rFonts w:asciiTheme="majorHAnsi" w:eastAsiaTheme="majorEastAsia" w:hAnsiTheme="majorHAnsi" w:cstheme="majorBidi"/>
+          <w:b/>
+          <w:szCs w:val="26"/>
+        </w:rPr>
+      </w:pPr>
       <w:r>
         <w:rPr>
           <w:rFonts w:asciiTheme="majorHAnsi" w:eastAsiaTheme="majorEastAsia" w:hAnsiTheme="majorHAnsi" w:cstheme="majorBidi"/>
@@ -335,7 +583,7 @@
           <w:color w:val="7F7F7F" w:themeColor="text1" w:themeTint="80"/>
           <w:szCs w:val="26"/>
         </w:rPr>
-        <w:t xml:space="preserve"> www.</w:t>
+        <w:t xml:space="preserve">  </w:t>
       </w:r>
       <w:r>
         <w:rPr>
@@ -344,67 +592,8 @@
           <w:color w:val="7F7F7F" w:themeColor="text1" w:themeTint="80"/>
           <w:szCs w:val="26"/>
         </w:rPr>
-        <w:t>reddit.com:443</w:t>
-      </w:r>
-    </w:p>
-    <w:p>
-      <w:pPr>
-        <w:pStyle w:val="ListBullet"/>
-        <w:numPr>
-          <w:ilvl w:val="1"/>
-          <w:numId w:val="3"/>
-        </w:numPr>
-        <w:rPr>
-          <w:rFonts w:asciiTheme="majorHAnsi" w:eastAsiaTheme="majorEastAsia" w:hAnsiTheme="majorHAnsi" w:cstheme="majorBidi"/>
-          <w:b/>
-          <w:color w:val="7F7F7F" w:themeColor="text1" w:themeTint="80"/>
-          <w:szCs w:val="26"/>
-        </w:rPr>
-      </w:pPr>
-      <w:r>
-        <w:rPr>
-          <w:rFonts w:asciiTheme="majorHAnsi" w:eastAsiaTheme="majorEastAsia" w:hAnsiTheme="majorHAnsi" w:cstheme="majorBidi"/>
-          <w:b/>
-          <w:color w:val="7F7F7F" w:themeColor="text1" w:themeTint="80"/>
-          <w:szCs w:val="26"/>
-        </w:rPr>
-        <w:t>GET /r/</w:t>
-      </w:r>
-      <w:proofErr w:type="spellStart"/>
-      <w:r>
-        <w:rPr>
-          <w:rFonts w:asciiTheme="majorHAnsi" w:eastAsiaTheme="majorEastAsia" w:hAnsiTheme="majorHAnsi" w:cstheme="majorBidi"/>
-          <w:b/>
-          <w:color w:val="7F7F7F" w:themeColor="text1" w:themeTint="80"/>
-          <w:szCs w:val="26"/>
-        </w:rPr>
-        <w:t>TUDelft</w:t>
-      </w:r>
-      <w:proofErr w:type="spellEnd"/>
-      <w:r>
-        <w:rPr>
-          <w:rFonts w:asciiTheme="majorHAnsi" w:eastAsiaTheme="majorEastAsia" w:hAnsiTheme="majorHAnsi" w:cstheme="majorBidi"/>
-          <w:b/>
-          <w:color w:val="7F7F7F" w:themeColor="text1" w:themeTint="80"/>
-          <w:szCs w:val="26"/>
-        </w:rPr>
-        <w:t xml:space="preserve"> HTTP/1.1</w:t>
-      </w:r>
-    </w:p>
-    <w:p>
-      <w:pPr>
-        <w:pStyle w:val="ListBullet"/>
-        <w:numPr>
-          <w:ilvl w:val="1"/>
-          <w:numId w:val="3"/>
-        </w:numPr>
-        <w:rPr>
-          <w:rFonts w:asciiTheme="majorHAnsi" w:eastAsiaTheme="majorEastAsia" w:hAnsiTheme="majorHAnsi" w:cstheme="majorBidi"/>
-          <w:b/>
-          <w:color w:val="7F7F7F" w:themeColor="text1" w:themeTint="80"/>
-          <w:szCs w:val="26"/>
-        </w:rPr>
-      </w:pPr>
+        <w:tab/>
+      </w:r>
       <w:r>
         <w:rPr>
           <w:rFonts w:asciiTheme="majorHAnsi" w:eastAsiaTheme="majorEastAsia" w:hAnsiTheme="majorHAnsi" w:cstheme="majorBidi"/>
@@ -422,7 +611,25 @@
             <w:b/>
             <w:szCs w:val="26"/>
           </w:rPr>
-          <w:t>www.reddit.com</w:t>
+          <w:t>www.re</w:t>
+        </w:r>
+        <w:r>
+          <w:rPr>
+            <w:rStyle w:val="Hyperlink"/>
+            <w:rFonts w:asciiTheme="majorHAnsi" w:eastAsiaTheme="majorEastAsia" w:hAnsiTheme="majorHAnsi" w:cstheme="majorBidi"/>
+            <w:b/>
+            <w:szCs w:val="26"/>
+          </w:rPr>
+          <w:t>d</w:t>
+        </w:r>
+        <w:r>
+          <w:rPr>
+            <w:rStyle w:val="Hyperlink"/>
+            <w:rFonts w:asciiTheme="majorHAnsi" w:eastAsiaTheme="majorEastAsia" w:hAnsiTheme="majorHAnsi" w:cstheme="majorBidi"/>
+            <w:b/>
+            <w:szCs w:val="26"/>
+          </w:rPr>
+          <w:t>dit.com</w:t>
         </w:r>
       </w:hyperlink>
     </w:p>
@@ -433,6 +640,23 @@
           <w:ilvl w:val="0"/>
           <w:numId w:val="0"/>
         </w:numPr>
+        <w:ind w:left="432"/>
+        <w:rPr>
+          <w:rFonts w:asciiTheme="majorHAnsi" w:eastAsiaTheme="majorEastAsia" w:hAnsiTheme="majorHAnsi" w:cstheme="majorBidi"/>
+          <w:b/>
+          <w:color w:val="7F7F7F" w:themeColor="text1" w:themeTint="80"/>
+          <w:sz w:val="4"/>
+          <w:szCs w:val="6"/>
+        </w:rPr>
+      </w:pPr>
+    </w:p>
+    <w:p>
+      <w:pPr>
+        <w:pStyle w:val="ListBullet"/>
+        <w:numPr>
+          <w:ilvl w:val="0"/>
+          <w:numId w:val="0"/>
+        </w:numPr>
         <w:ind w:left="432" w:hanging="432"/>
         <w:jc w:val="center"/>
         <w:rPr>
@@ -451,9 +675,9 @@
           <w:szCs w:val="26"/>
         </w:rPr>
         <w:drawing>
-          <wp:inline distT="0" distB="0" distL="0" distR="0" wp14:anchorId="3245AF7B" wp14:editId="7AD8FBC3">
-            <wp:extent cx="5641933" cy="2013857"/>
-            <wp:effectExtent l="0" t="0" r="0" b="5715"/>
+          <wp:inline distT="0" distB="0" distL="0" distR="0" wp14:anchorId="3245AF7B" wp14:editId="0003AF73">
+            <wp:extent cx="4591440" cy="1638886"/>
+            <wp:effectExtent l="0" t="0" r="0" b="0"/>
             <wp:docPr id="2" name="Picture 2"/>
             <wp:cNvGraphicFramePr>
               <a:graphicFrameLocks xmlns:a="http://schemas.openxmlformats.org/drawingml/2006/main" noChangeAspect="1"/>
@@ -466,7 +690,7 @@
                     <pic:cNvPicPr/>
                   </pic:nvPicPr>
                   <pic:blipFill>
-                    <a:blip r:embed="rId9">
+                    <a:blip r:embed="rId9" cstate="print">
                       <a:extLst>
                         <a:ext uri="{28A0092B-C50C-407E-A947-70E740481C1C}">
                           <a14:useLocalDpi xmlns:a14="http://schemas.microsoft.com/office/drawing/2010/main" val="0"/>
@@ -480,7 +704,7 @@
                   <pic:spPr>
                     <a:xfrm>
                       <a:off x="0" y="0"/>
-                      <a:ext cx="5690109" cy="2031053"/>
+                      <a:ext cx="4875530" cy="1740290"/>
                     </a:xfrm>
                     <a:prstGeom prst="rect">
                       <a:avLst/>
@@ -500,60 +724,67 @@
           <w:ilvl w:val="0"/>
           <w:numId w:val="0"/>
         </w:numPr>
+        <w:rPr>
+          <w:rFonts w:asciiTheme="majorHAnsi" w:eastAsiaTheme="majorEastAsia" w:hAnsiTheme="majorHAnsi" w:cstheme="majorBidi"/>
+          <w:b/>
+          <w:color w:val="7F7F7F" w:themeColor="text1" w:themeTint="80"/>
+          <w:szCs w:val="26"/>
+        </w:rPr>
+      </w:pPr>
+    </w:p>
+    <w:p>
+      <w:pPr>
+        <w:pStyle w:val="ListBullet"/>
+        <w:numPr>
+          <w:ilvl w:val="0"/>
+          <w:numId w:val="0"/>
+        </w:numPr>
+        <w:spacing w:after="120" w:line="259" w:lineRule="auto"/>
         <w:ind w:left="432" w:hanging="432"/>
-        <w:jc w:val="center"/>
-        <w:rPr>
-          <w:rFonts w:asciiTheme="majorHAnsi" w:eastAsiaTheme="majorEastAsia" w:hAnsiTheme="majorHAnsi" w:cstheme="majorBidi"/>
-          <w:b/>
-          <w:color w:val="7F7F7F" w:themeColor="text1" w:themeTint="80"/>
-          <w:szCs w:val="26"/>
-        </w:rPr>
-      </w:pPr>
-    </w:p>
-    <w:p>
-      <w:pPr>
-        <w:pStyle w:val="ListBullet"/>
-        <w:numPr>
-          <w:ilvl w:val="0"/>
-          <w:numId w:val="0"/>
-        </w:numPr>
-        <w:rPr>
-          <w:rFonts w:asciiTheme="majorHAnsi" w:eastAsiaTheme="majorEastAsia" w:hAnsiTheme="majorHAnsi" w:cstheme="majorBidi"/>
-          <w:b/>
-          <w:color w:val="7F7F7F" w:themeColor="text1" w:themeTint="80"/>
-          <w:szCs w:val="26"/>
-        </w:rPr>
-      </w:pPr>
-    </w:p>
-    <w:p>
-      <w:pPr>
-        <w:pStyle w:val="ListBullet"/>
-        <w:numPr>
-          <w:ilvl w:val="0"/>
-          <w:numId w:val="0"/>
-        </w:numPr>
-        <w:ind w:left="432" w:hanging="432"/>
-        <w:rPr>
-          <w:rFonts w:asciiTheme="majorHAnsi" w:eastAsiaTheme="majorEastAsia" w:hAnsiTheme="majorHAnsi" w:cstheme="majorBidi"/>
-          <w:b/>
-          <w:color w:val="7F7F7F" w:themeColor="text1" w:themeTint="80"/>
-          <w:szCs w:val="26"/>
-        </w:rPr>
-      </w:pPr>
-      <w:r>
-        <w:rPr>
-          <w:rFonts w:asciiTheme="majorHAnsi" w:eastAsiaTheme="majorEastAsia" w:hAnsiTheme="majorHAnsi" w:cstheme="majorBidi"/>
-          <w:b/>
-          <w:color w:val="7F7F7F" w:themeColor="text1" w:themeTint="80"/>
-          <w:szCs w:val="26"/>
-        </w:rPr>
-        <w:t>Does the content you received correspond to what you see when accessing</w:t>
-      </w:r>
-      <w:r>
-        <w:rPr>
-          <w:rFonts w:asciiTheme="majorHAnsi" w:eastAsiaTheme="majorEastAsia" w:hAnsiTheme="majorHAnsi" w:cstheme="majorBidi"/>
-          <w:b/>
-          <w:color w:val="7F7F7F" w:themeColor="text1" w:themeTint="80"/>
+        <w:rPr>
+          <w:rFonts w:asciiTheme="majorHAnsi" w:eastAsiaTheme="majorEastAsia" w:hAnsiTheme="majorHAnsi" w:cstheme="majorBidi"/>
+          <w:b/>
+          <w:bCs/>
+          <w:color w:val="000000" w:themeColor="text1"/>
+          <w:szCs w:val="26"/>
+        </w:rPr>
+      </w:pPr>
+      <w:r>
+        <w:rPr>
+          <w:rFonts w:asciiTheme="majorHAnsi" w:eastAsiaTheme="majorEastAsia" w:hAnsiTheme="majorHAnsi" w:cstheme="majorBidi"/>
+          <w:b/>
+          <w:bCs/>
+          <w:color w:val="000000" w:themeColor="text1"/>
+          <w:szCs w:val="26"/>
+        </w:rPr>
+        <w:t>1.</w:t>
+      </w:r>
+      <w:r>
+        <w:rPr>
+          <w:rFonts w:asciiTheme="majorHAnsi" w:eastAsiaTheme="majorEastAsia" w:hAnsiTheme="majorHAnsi" w:cstheme="majorBidi"/>
+          <w:b/>
+          <w:bCs/>
+          <w:color w:val="000000" w:themeColor="text1"/>
+          <w:szCs w:val="26"/>
+        </w:rPr>
+        <w:t>2</w:t>
+      </w:r>
+      <w:r>
+        <w:rPr>
+          <w:rFonts w:asciiTheme="majorHAnsi" w:eastAsiaTheme="majorEastAsia" w:hAnsiTheme="majorHAnsi" w:cstheme="majorBidi"/>
+          <w:b/>
+          <w:bCs/>
+          <w:color w:val="000000" w:themeColor="text1"/>
+          <w:szCs w:val="26"/>
+        </w:rPr>
+        <w:t>)</w:t>
+      </w:r>
+      <w:r>
+        <w:rPr>
+          <w:rFonts w:asciiTheme="majorHAnsi" w:eastAsiaTheme="majorEastAsia" w:hAnsiTheme="majorHAnsi" w:cstheme="majorBidi"/>
+          <w:b/>
+          <w:bCs/>
+          <w:color w:val="000000" w:themeColor="text1"/>
           <w:szCs w:val="26"/>
         </w:rPr>
         <w:t xml:space="preserve"> </w:t>
@@ -562,19 +793,21 @@
         <w:rPr>
           <w:rFonts w:asciiTheme="majorHAnsi" w:eastAsiaTheme="majorEastAsia" w:hAnsiTheme="majorHAnsi" w:cstheme="majorBidi"/>
           <w:b/>
-          <w:color w:val="7F7F7F" w:themeColor="text1" w:themeTint="80"/>
-          <w:szCs w:val="26"/>
-        </w:rPr>
-        <w:t>the resource with your browser?</w:t>
-      </w:r>
-    </w:p>
-    <w:p>
-      <w:pPr>
-        <w:pStyle w:val="ListBullet"/>
-        <w:numPr>
-          <w:ilvl w:val="0"/>
-          <w:numId w:val="0"/>
-        </w:numPr>
+          <w:bCs/>
+          <w:color w:val="000000" w:themeColor="text1"/>
+          <w:szCs w:val="26"/>
+        </w:rPr>
+        <w:t>Does the content you received correspond to what you see when accessing the resource with your browser?</w:t>
+      </w:r>
+    </w:p>
+    <w:p>
+      <w:pPr>
+        <w:pStyle w:val="ListBullet"/>
+        <w:numPr>
+          <w:ilvl w:val="0"/>
+          <w:numId w:val="0"/>
+        </w:numPr>
+        <w:spacing w:after="120" w:line="259" w:lineRule="auto"/>
         <w:ind w:left="432" w:hanging="432"/>
         <w:rPr>
           <w:rFonts w:asciiTheme="majorHAnsi" w:eastAsiaTheme="majorEastAsia" w:hAnsiTheme="majorHAnsi" w:cstheme="majorBidi"/>
@@ -586,18 +819,8 @@
       <w:r>
         <w:rPr>
           <w:rFonts w:asciiTheme="majorHAnsi" w:eastAsiaTheme="majorEastAsia" w:hAnsiTheme="majorHAnsi" w:cstheme="majorBidi"/>
-          <w:b/>
-          <w:color w:val="7F7F7F" w:themeColor="text1" w:themeTint="80"/>
-          <w:szCs w:val="26"/>
-        </w:rPr>
-        <w:tab/>
-      </w:r>
-      <w:r>
-        <w:rPr>
-          <w:rFonts w:asciiTheme="majorHAnsi" w:eastAsiaTheme="majorEastAsia" w:hAnsiTheme="majorHAnsi" w:cstheme="majorBidi"/>
-          <w:b/>
-          <w:color w:val="7F7F7F" w:themeColor="text1" w:themeTint="80"/>
-          <w:sz w:val="28"/>
+          <w:color w:val="000000" w:themeColor="text1"/>
+          <w:szCs w:val="26"/>
         </w:rPr>
         <w:t>Yes, it corresponds.</w:t>
       </w:r>
@@ -625,7 +848,6 @@
           <w:color w:val="7F7F7F" w:themeColor="text1" w:themeTint="80"/>
           <w:szCs w:val="26"/>
         </w:rPr>
-        <w:lastRenderedPageBreak/>
         <w:drawing>
           <wp:inline distT="0" distB="0" distL="0" distR="0" wp14:anchorId="01C23105" wp14:editId="6245B6C0">
             <wp:extent cx="5943600" cy="3065780"/>
@@ -676,6 +898,115 @@
           <w:ilvl w:val="0"/>
           <w:numId w:val="0"/>
         </w:numPr>
+        <w:spacing w:after="120" w:line="259" w:lineRule="auto"/>
+        <w:ind w:left="432" w:hanging="432"/>
+        <w:rPr>
+          <w:rFonts w:asciiTheme="majorHAnsi" w:eastAsiaTheme="majorEastAsia" w:hAnsiTheme="majorHAnsi" w:cstheme="majorBidi"/>
+          <w:b/>
+          <w:bCs/>
+          <w:color w:val="000000" w:themeColor="text1"/>
+          <w:szCs w:val="26"/>
+        </w:rPr>
+      </w:pPr>
+    </w:p>
+    <w:p>
+      <w:pPr>
+        <w:pStyle w:val="ListBullet"/>
+        <w:numPr>
+          <w:ilvl w:val="0"/>
+          <w:numId w:val="0"/>
+        </w:numPr>
+        <w:spacing w:after="120" w:line="259" w:lineRule="auto"/>
+        <w:ind w:left="432" w:hanging="432"/>
+        <w:rPr>
+          <w:rFonts w:asciiTheme="majorHAnsi" w:eastAsiaTheme="majorEastAsia" w:hAnsiTheme="majorHAnsi" w:cstheme="majorBidi"/>
+          <w:b/>
+          <w:bCs/>
+          <w:color w:val="000000" w:themeColor="text1"/>
+          <w:szCs w:val="26"/>
+        </w:rPr>
+      </w:pPr>
+      <w:r>
+        <w:rPr>
+          <w:rFonts w:asciiTheme="majorHAnsi" w:eastAsiaTheme="majorEastAsia" w:hAnsiTheme="majorHAnsi" w:cstheme="majorBidi"/>
+          <w:b/>
+          <w:bCs/>
+          <w:color w:val="000000" w:themeColor="text1"/>
+          <w:szCs w:val="26"/>
+        </w:rPr>
+        <w:t>1.</w:t>
+      </w:r>
+      <w:r>
+        <w:rPr>
+          <w:rFonts w:asciiTheme="majorHAnsi" w:eastAsiaTheme="majorEastAsia" w:hAnsiTheme="majorHAnsi" w:cstheme="majorBidi"/>
+          <w:b/>
+          <w:bCs/>
+          <w:color w:val="000000" w:themeColor="text1"/>
+          <w:szCs w:val="26"/>
+        </w:rPr>
+        <w:t>3</w:t>
+      </w:r>
+      <w:r>
+        <w:rPr>
+          <w:rFonts w:asciiTheme="majorHAnsi" w:eastAsiaTheme="majorEastAsia" w:hAnsiTheme="majorHAnsi" w:cstheme="majorBidi"/>
+          <w:b/>
+          <w:bCs/>
+          <w:color w:val="000000" w:themeColor="text1"/>
+          <w:szCs w:val="26"/>
+        </w:rPr>
+        <w:t xml:space="preserve">) </w:t>
+      </w:r>
+      <w:r>
+        <w:rPr>
+          <w:rFonts w:asciiTheme="majorHAnsi" w:eastAsiaTheme="majorEastAsia" w:hAnsiTheme="majorHAnsi" w:cstheme="majorBidi"/>
+          <w:b/>
+          <w:bCs/>
+          <w:color w:val="000000" w:themeColor="text1"/>
+          <w:szCs w:val="26"/>
+        </w:rPr>
+        <w:t>What does its Cache-Control header field mean?</w:t>
+      </w:r>
+    </w:p>
+    <w:p>
+      <w:pPr>
+        <w:pStyle w:val="ListBullet"/>
+        <w:numPr>
+          <w:ilvl w:val="0"/>
+          <w:numId w:val="0"/>
+        </w:numPr>
+        <w:rPr>
+          <w:rFonts w:asciiTheme="majorHAnsi" w:eastAsiaTheme="majorEastAsia" w:hAnsiTheme="majorHAnsi" w:cstheme="majorBidi"/>
+          <w:bCs/>
+          <w:color w:val="000000" w:themeColor="text1"/>
+          <w:szCs w:val="26"/>
+        </w:rPr>
+      </w:pPr>
+      <w:r>
+        <w:rPr>
+          <w:rFonts w:asciiTheme="majorHAnsi" w:eastAsiaTheme="majorEastAsia" w:hAnsiTheme="majorHAnsi" w:cstheme="majorBidi"/>
+          <w:bCs/>
+          <w:color w:val="000000" w:themeColor="text1"/>
+          <w:szCs w:val="26"/>
+        </w:rPr>
+        <w:t>Whenever a client asks for the resource, it must go to the server directly because the web caches cannot hold the resource as it expires immediately (this we can see from max-age=0)</w:t>
+      </w:r>
+      <w:r>
+        <w:rPr>
+          <w:rFonts w:asciiTheme="majorHAnsi" w:eastAsiaTheme="majorEastAsia" w:hAnsiTheme="majorHAnsi" w:cstheme="majorBidi"/>
+          <w:bCs/>
+          <w:color w:val="000000" w:themeColor="text1"/>
+          <w:szCs w:val="26"/>
+        </w:rPr>
+        <w:t>.</w:t>
+      </w:r>
+    </w:p>
+    <w:p>
+      <w:pPr>
+        <w:pStyle w:val="ListBullet"/>
+        <w:numPr>
+          <w:ilvl w:val="0"/>
+          <w:numId w:val="0"/>
+        </w:numPr>
         <w:ind w:left="432"/>
         <w:rPr>
           <w:rFonts w:asciiTheme="majorHAnsi" w:eastAsiaTheme="majorEastAsia" w:hAnsiTheme="majorHAnsi" w:cstheme="majorBidi"/>
@@ -684,49 +1015,6 @@
           <w:szCs w:val="26"/>
         </w:rPr>
       </w:pPr>
-      <w:r>
-        <w:rPr>
-          <w:rFonts w:asciiTheme="majorHAnsi" w:eastAsiaTheme="majorEastAsia" w:hAnsiTheme="majorHAnsi" w:cstheme="majorBidi"/>
-          <w:b/>
-          <w:color w:val="7F7F7F" w:themeColor="text1" w:themeTint="80"/>
-          <w:szCs w:val="26"/>
-        </w:rPr>
-        <w:t>W</w:t>
-      </w:r>
-      <w:r>
-        <w:rPr>
-          <w:rFonts w:asciiTheme="majorHAnsi" w:eastAsiaTheme="majorEastAsia" w:hAnsiTheme="majorHAnsi" w:cstheme="majorBidi"/>
-          <w:b/>
-          <w:color w:val="7F7F7F" w:themeColor="text1" w:themeTint="80"/>
-          <w:szCs w:val="26"/>
-        </w:rPr>
-        <w:t>hat does its Cache-Control header field mean?</w:t>
-      </w:r>
-    </w:p>
-    <w:p>
-      <w:pPr>
-        <w:pStyle w:val="ListBullet"/>
-        <w:numPr>
-          <w:ilvl w:val="0"/>
-          <w:numId w:val="0"/>
-        </w:numPr>
-        <w:ind w:left="432"/>
-        <w:rPr>
-          <w:rFonts w:asciiTheme="majorHAnsi" w:eastAsiaTheme="majorEastAsia" w:hAnsiTheme="majorHAnsi" w:cstheme="majorBidi"/>
-          <w:b/>
-          <w:color w:val="000000" w:themeColor="text1"/>
-          <w:szCs w:val="26"/>
-        </w:rPr>
-      </w:pPr>
-      <w:r>
-        <w:rPr>
-          <w:rFonts w:asciiTheme="majorHAnsi" w:eastAsiaTheme="majorEastAsia" w:hAnsiTheme="majorHAnsi" w:cstheme="majorBidi"/>
-          <w:b/>
-          <w:color w:val="000000" w:themeColor="text1"/>
-          <w:szCs w:val="26"/>
-        </w:rPr>
-        <w:t>Whenever a client asks for the resource, it must go to the server directly because the web caches cannot hold the resource as it expires immediately (this we can see from max-age=0).</w:t>
-      </w:r>
     </w:p>
     <w:p>
       <w:pPr>
@@ -802,14 +1090,186 @@
           <w:ilvl w:val="0"/>
           <w:numId w:val="0"/>
         </w:numPr>
+        <w:spacing w:after="120" w:line="259" w:lineRule="auto"/>
         <w:ind w:left="432" w:hanging="432"/>
         <w:rPr>
           <w:rFonts w:asciiTheme="majorHAnsi" w:eastAsiaTheme="majorEastAsia" w:hAnsiTheme="majorHAnsi" w:cstheme="majorBidi"/>
           <w:b/>
+          <w:bCs/>
+          <w:color w:val="000000" w:themeColor="text1"/>
+          <w:szCs w:val="26"/>
+        </w:rPr>
+      </w:pPr>
+      <w:r>
+        <w:rPr>
+          <w:rFonts w:asciiTheme="majorHAnsi" w:eastAsiaTheme="majorEastAsia" w:hAnsiTheme="majorHAnsi" w:cstheme="majorBidi"/>
+          <w:b/>
+          <w:bCs/>
+          <w:color w:val="000000" w:themeColor="text1"/>
+          <w:szCs w:val="26"/>
+        </w:rPr>
+        <w:t>1.</w:t>
+      </w:r>
+      <w:r>
+        <w:rPr>
+          <w:rFonts w:asciiTheme="majorHAnsi" w:eastAsiaTheme="majorEastAsia" w:hAnsiTheme="majorHAnsi" w:cstheme="majorBidi"/>
+          <w:b/>
+          <w:bCs/>
+          <w:color w:val="000000" w:themeColor="text1"/>
+          <w:szCs w:val="26"/>
+        </w:rPr>
+        <w:t>4</w:t>
+      </w:r>
+      <w:r>
+        <w:rPr>
+          <w:rFonts w:asciiTheme="majorHAnsi" w:eastAsiaTheme="majorEastAsia" w:hAnsiTheme="majorHAnsi" w:cstheme="majorBidi"/>
+          <w:b/>
+          <w:bCs/>
+          <w:color w:val="000000" w:themeColor="text1"/>
+          <w:szCs w:val="26"/>
+        </w:rPr>
+        <w:t xml:space="preserve">) </w:t>
+      </w:r>
+      <w:r>
+        <w:rPr>
+          <w:rFonts w:asciiTheme="majorHAnsi" w:eastAsiaTheme="majorEastAsia" w:hAnsiTheme="majorHAnsi" w:cstheme="majorBidi"/>
+          <w:b/>
+          <w:bCs/>
+          <w:color w:val="000000" w:themeColor="text1"/>
+          <w:szCs w:val="26"/>
+        </w:rPr>
+        <w:t>If we stick to the resource considered in 1.3), what do we learn about the type of encodings your browser supports?</w:t>
+      </w:r>
+      <w:r>
+        <w:rPr>
+          <w:rFonts w:asciiTheme="majorHAnsi" w:eastAsiaTheme="majorEastAsia" w:hAnsiTheme="majorHAnsi" w:cstheme="majorBidi"/>
+          <w:b/>
+          <w:bCs/>
+          <w:color w:val="000000" w:themeColor="text1"/>
+          <w:szCs w:val="26"/>
+        </w:rPr>
+        <w:t xml:space="preserve"> </w:t>
+      </w:r>
+    </w:p>
+    <w:p>
+      <w:pPr>
+        <w:pStyle w:val="ListBullet"/>
+        <w:numPr>
+          <w:ilvl w:val="0"/>
+          <w:numId w:val="0"/>
+        </w:numPr>
+        <w:spacing w:after="120" w:line="259" w:lineRule="auto"/>
+        <w:rPr>
+          <w:rFonts w:asciiTheme="majorHAnsi" w:eastAsiaTheme="majorEastAsia" w:hAnsiTheme="majorHAnsi" w:cstheme="majorBidi"/>
+          <w:b/>
           <w:color w:val="7F7F7F" w:themeColor="text1" w:themeTint="80"/>
           <w:szCs w:val="26"/>
         </w:rPr>
       </w:pPr>
+      <w:r>
+        <w:rPr>
+          <w:rFonts w:asciiTheme="majorHAnsi" w:eastAsiaTheme="majorEastAsia" w:hAnsiTheme="majorHAnsi" w:cstheme="majorBidi"/>
+          <w:color w:val="000000" w:themeColor="text1"/>
+          <w:szCs w:val="26"/>
+        </w:rPr>
+        <w:t xml:space="preserve">We receive the content-encoding field header which contains </w:t>
+      </w:r>
+      <w:proofErr w:type="spellStart"/>
+      <w:r>
+        <w:rPr>
+          <w:rFonts w:asciiTheme="majorHAnsi" w:eastAsiaTheme="majorEastAsia" w:hAnsiTheme="majorHAnsi" w:cstheme="majorBidi"/>
+          <w:color w:val="000000" w:themeColor="text1"/>
+          <w:szCs w:val="26"/>
+        </w:rPr>
+        <w:t>gzip</w:t>
+      </w:r>
+      <w:proofErr w:type="spellEnd"/>
+      <w:r>
+        <w:rPr>
+          <w:rFonts w:asciiTheme="majorHAnsi" w:eastAsiaTheme="majorEastAsia" w:hAnsiTheme="majorHAnsi" w:cstheme="majorBidi"/>
+          <w:color w:val="000000" w:themeColor="text1"/>
+          <w:szCs w:val="26"/>
+        </w:rPr>
+        <w:t xml:space="preserve"> meaning </w:t>
+      </w:r>
+      <w:proofErr w:type="spellStart"/>
+      <w:r>
+        <w:rPr>
+          <w:rFonts w:asciiTheme="majorHAnsi" w:eastAsiaTheme="majorEastAsia" w:hAnsiTheme="majorHAnsi" w:cstheme="majorBidi"/>
+          <w:color w:val="000000" w:themeColor="text1"/>
+          <w:szCs w:val="26"/>
+        </w:rPr>
+        <w:t>gzip</w:t>
+      </w:r>
+      <w:proofErr w:type="spellEnd"/>
+      <w:r>
+        <w:rPr>
+          <w:rFonts w:asciiTheme="majorHAnsi" w:eastAsiaTheme="majorEastAsia" w:hAnsiTheme="majorHAnsi" w:cstheme="majorBidi"/>
+          <w:color w:val="000000" w:themeColor="text1"/>
+          <w:szCs w:val="26"/>
+        </w:rPr>
+        <w:t xml:space="preserve"> is the best</w:t>
+      </w:r>
+      <w:r>
+        <w:rPr>
+          <w:rFonts w:asciiTheme="majorHAnsi" w:eastAsiaTheme="majorEastAsia" w:hAnsiTheme="majorHAnsi" w:cstheme="majorBidi"/>
+          <w:color w:val="000000" w:themeColor="text1"/>
+          <w:szCs w:val="26"/>
+        </w:rPr>
+        <w:t xml:space="preserve"> </w:t>
+      </w:r>
+      <w:r>
+        <w:rPr>
+          <w:rFonts w:asciiTheme="majorHAnsi" w:eastAsiaTheme="majorEastAsia" w:hAnsiTheme="majorHAnsi" w:cstheme="majorBidi"/>
+          <w:color w:val="000000" w:themeColor="text1"/>
+          <w:szCs w:val="26"/>
+        </w:rPr>
+        <w:t>encoding that both the browser and the server support.</w:t>
+      </w:r>
+    </w:p>
+    <w:p>
+      <w:pPr>
+        <w:pStyle w:val="Heading1"/>
+        <w:jc w:val="both"/>
+        <w:rPr>
+          <w:b/>
+          <w:sz w:val="32"/>
+        </w:rPr>
+      </w:pPr>
+      <w:r>
+        <w:rPr>
+          <w:sz w:val="32"/>
+          <w:szCs w:val="24"/>
+        </w:rPr>
+        <w:lastRenderedPageBreak/>
+        <w:t xml:space="preserve">Task </w:t>
+      </w:r>
+      <w:r>
+        <w:rPr>
+          <w:sz w:val="32"/>
+          <w:szCs w:val="24"/>
+        </w:rPr>
+        <w:t>2</w:t>
+      </w:r>
+      <w:r>
+        <w:rPr>
+          <w:sz w:val="32"/>
+          <w:szCs w:val="24"/>
+        </w:rPr>
+        <w:t xml:space="preserve"> – </w:t>
+      </w:r>
+      <w:r>
+        <w:rPr>
+          <w:sz w:val="32"/>
+        </w:rPr>
+        <w:t>HTTP request messages: PU</w:t>
+      </w:r>
+      <w:r>
+        <w:rPr>
+          <w:sz w:val="32"/>
+        </w:rPr>
+        <w:t>T</w:t>
+      </w:r>
     </w:p>
     <w:p>
       <w:pPr>
@@ -819,13 +1279,119 @@
           <w:numId w:val="0"/>
         </w:numPr>
         <w:ind w:left="432" w:hanging="432"/>
-        <w:rPr>
-          <w:rFonts w:asciiTheme="majorHAnsi" w:eastAsiaTheme="majorEastAsia" w:hAnsiTheme="majorHAnsi" w:cstheme="majorBidi"/>
-          <w:b/>
-          <w:color w:val="7F7F7F" w:themeColor="text1" w:themeTint="80"/>
-          <w:szCs w:val="26"/>
-        </w:rPr>
-      </w:pPr>
+        <w:jc w:val="both"/>
+        <w:rPr>
+          <w:rFonts w:asciiTheme="majorHAnsi" w:eastAsiaTheme="majorEastAsia" w:hAnsiTheme="majorHAnsi" w:cstheme="majorBidi"/>
+          <w:b/>
+          <w:bCs/>
+          <w:color w:val="000000" w:themeColor="text1"/>
+          <w:szCs w:val="26"/>
+        </w:rPr>
+      </w:pPr>
+      <w:r>
+        <w:rPr>
+          <w:rFonts w:asciiTheme="majorHAnsi" w:eastAsiaTheme="majorEastAsia" w:hAnsiTheme="majorHAnsi" w:cstheme="majorBidi"/>
+          <w:b/>
+          <w:bCs/>
+          <w:color w:val="000000" w:themeColor="text1"/>
+          <w:szCs w:val="26"/>
+        </w:rPr>
+        <w:t xml:space="preserve">2.1) </w:t>
+      </w:r>
+      <w:r>
+        <w:rPr>
+          <w:rFonts w:asciiTheme="majorHAnsi" w:eastAsiaTheme="majorEastAsia" w:hAnsiTheme="majorHAnsi" w:cstheme="majorBidi"/>
+          <w:b/>
+          <w:bCs/>
+          <w:color w:val="000000" w:themeColor="text1"/>
+          <w:szCs w:val="26"/>
+        </w:rPr>
+        <w:t>What happens if you try to replace /put in this exercise with another resource</w:t>
+      </w:r>
+      <w:r>
+        <w:rPr>
+          <w:rFonts w:asciiTheme="majorHAnsi" w:eastAsiaTheme="majorEastAsia" w:hAnsiTheme="majorHAnsi" w:cstheme="majorBidi"/>
+          <w:b/>
+          <w:bCs/>
+          <w:color w:val="000000" w:themeColor="text1"/>
+          <w:szCs w:val="26"/>
+        </w:rPr>
+        <w:t xml:space="preserve"> </w:t>
+      </w:r>
+      <w:r>
+        <w:rPr>
+          <w:rFonts w:asciiTheme="majorHAnsi" w:eastAsiaTheme="majorEastAsia" w:hAnsiTheme="majorHAnsi" w:cstheme="majorBidi"/>
+          <w:b/>
+          <w:bCs/>
+          <w:color w:val="000000" w:themeColor="text1"/>
+          <w:szCs w:val="26"/>
+        </w:rPr>
+        <w:t>(</w:t>
+      </w:r>
+      <w:proofErr w:type="gramStart"/>
+      <w:r>
+        <w:rPr>
+          <w:rFonts w:asciiTheme="majorHAnsi" w:eastAsiaTheme="majorEastAsia" w:hAnsiTheme="majorHAnsi" w:cstheme="majorBidi"/>
+          <w:b/>
+          <w:bCs/>
+          <w:color w:val="000000" w:themeColor="text1"/>
+          <w:szCs w:val="26"/>
+        </w:rPr>
+        <w:t>e.g.</w:t>
+      </w:r>
+      <w:proofErr w:type="gramEnd"/>
+      <w:r>
+        <w:rPr>
+          <w:rFonts w:asciiTheme="majorHAnsi" w:eastAsiaTheme="majorEastAsia" w:hAnsiTheme="majorHAnsi" w:cstheme="majorBidi"/>
+          <w:b/>
+          <w:bCs/>
+          <w:color w:val="000000" w:themeColor="text1"/>
+          <w:szCs w:val="26"/>
+        </w:rPr>
+        <w:t> /</w:t>
+      </w:r>
+      <w:proofErr w:type="spellStart"/>
+      <w:r>
+        <w:rPr>
+          <w:rFonts w:asciiTheme="majorHAnsi" w:eastAsiaTheme="majorEastAsia" w:hAnsiTheme="majorHAnsi" w:cstheme="majorBidi"/>
+          <w:b/>
+          <w:bCs/>
+          <w:color w:val="000000" w:themeColor="text1"/>
+          <w:szCs w:val="26"/>
+        </w:rPr>
+        <w:t>myfile</w:t>
+      </w:r>
+      <w:proofErr w:type="spellEnd"/>
+      <w:r>
+        <w:rPr>
+          <w:rFonts w:asciiTheme="majorHAnsi" w:eastAsiaTheme="majorEastAsia" w:hAnsiTheme="majorHAnsi" w:cstheme="majorBidi"/>
+          <w:b/>
+          <w:bCs/>
+          <w:color w:val="000000" w:themeColor="text1"/>
+          <w:szCs w:val="26"/>
+        </w:rPr>
+        <w:t>)?</w:t>
+      </w:r>
+      <w:r>
+        <w:rPr>
+          <w:rFonts w:asciiTheme="majorHAnsi" w:eastAsiaTheme="majorEastAsia" w:hAnsiTheme="majorHAnsi" w:cstheme="majorBidi"/>
+          <w:b/>
+          <w:bCs/>
+          <w:color w:val="000000" w:themeColor="text1"/>
+          <w:szCs w:val="26"/>
+        </w:rPr>
+        <w:t xml:space="preserve"> </w:t>
+      </w:r>
+      <w:r>
+        <w:rPr>
+          <w:rFonts w:asciiTheme="majorHAnsi" w:eastAsiaTheme="majorEastAsia" w:hAnsiTheme="majorHAnsi" w:cstheme="majorBidi"/>
+          <w:b/>
+          <w:bCs/>
+          <w:color w:val="000000" w:themeColor="text1"/>
+          <w:szCs w:val="26"/>
+        </w:rPr>
+        <w:t>Does the httpbin.org server allow the creation of a new resource?</w:t>
+      </w:r>
     </w:p>
     <w:p>
       <w:pPr>
@@ -835,383 +1401,33 @@
           <w:numId w:val="0"/>
         </w:numPr>
         <w:ind w:left="432" w:hanging="432"/>
-        <w:rPr>
-          <w:rFonts w:asciiTheme="majorHAnsi" w:eastAsiaTheme="majorEastAsia" w:hAnsiTheme="majorHAnsi" w:cstheme="majorBidi"/>
-          <w:b/>
-          <w:color w:val="7F7F7F" w:themeColor="text1" w:themeTint="80"/>
-          <w:szCs w:val="26"/>
-        </w:rPr>
-      </w:pPr>
-    </w:p>
-    <w:p>
-      <w:pPr>
-        <w:pStyle w:val="ListBullet"/>
-        <w:numPr>
-          <w:ilvl w:val="0"/>
-          <w:numId w:val="0"/>
-        </w:numPr>
-        <w:ind w:left="432" w:hanging="432"/>
-        <w:rPr>
-          <w:rFonts w:asciiTheme="majorHAnsi" w:eastAsiaTheme="majorEastAsia" w:hAnsiTheme="majorHAnsi" w:cstheme="majorBidi"/>
-          <w:b/>
-          <w:color w:val="7F7F7F" w:themeColor="text1" w:themeTint="80"/>
-          <w:szCs w:val="26"/>
-        </w:rPr>
-      </w:pPr>
-      <w:r>
-        <w:rPr>
-          <w:rFonts w:asciiTheme="majorHAnsi" w:eastAsiaTheme="majorEastAsia" w:hAnsiTheme="majorHAnsi" w:cstheme="majorBidi"/>
-          <w:b/>
-          <w:color w:val="7F7F7F" w:themeColor="text1" w:themeTint="80"/>
-          <w:szCs w:val="26"/>
-        </w:rPr>
-        <w:t>If we stick to the resource considered in 1.3), what do we learn about the type of encodings your browser supports?</w:t>
-      </w:r>
-    </w:p>
-    <w:p>
-      <w:pPr>
-        <w:pStyle w:val="ListBullet"/>
-        <w:numPr>
-          <w:ilvl w:val="0"/>
-          <w:numId w:val="0"/>
-        </w:numPr>
-        <w:ind w:left="432" w:hanging="432"/>
-        <w:rPr>
-          <w:rFonts w:asciiTheme="majorHAnsi" w:eastAsiaTheme="majorEastAsia" w:hAnsiTheme="majorHAnsi" w:cstheme="majorBidi"/>
-          <w:b/>
-          <w:color w:val="7F7F7F" w:themeColor="text1" w:themeTint="80"/>
-          <w:szCs w:val="26"/>
-        </w:rPr>
-      </w:pPr>
-      <w:r>
-        <w:rPr>
-          <w:rFonts w:asciiTheme="majorHAnsi" w:eastAsiaTheme="majorEastAsia" w:hAnsiTheme="majorHAnsi" w:cstheme="majorBidi"/>
-          <w:b/>
-          <w:color w:val="7F7F7F" w:themeColor="text1" w:themeTint="80"/>
-          <w:szCs w:val="26"/>
-        </w:rPr>
-        <w:t xml:space="preserve">We receive the content-encoding field header which contains </w:t>
-      </w:r>
-      <w:proofErr w:type="spellStart"/>
-      <w:r>
-        <w:rPr>
-          <w:rFonts w:asciiTheme="majorHAnsi" w:eastAsiaTheme="majorEastAsia" w:hAnsiTheme="majorHAnsi" w:cstheme="majorBidi"/>
-          <w:b/>
-          <w:color w:val="7F7F7F" w:themeColor="text1" w:themeTint="80"/>
-          <w:szCs w:val="26"/>
-        </w:rPr>
-        <w:t>gzip</w:t>
-      </w:r>
-      <w:proofErr w:type="spellEnd"/>
-      <w:r>
-        <w:rPr>
-          <w:rFonts w:asciiTheme="majorHAnsi" w:eastAsiaTheme="majorEastAsia" w:hAnsiTheme="majorHAnsi" w:cstheme="majorBidi"/>
-          <w:b/>
-          <w:color w:val="7F7F7F" w:themeColor="text1" w:themeTint="80"/>
-          <w:szCs w:val="26"/>
-        </w:rPr>
-        <w:t xml:space="preserve"> mean</w:t>
-      </w:r>
-      <w:r>
-        <w:rPr>
-          <w:rFonts w:asciiTheme="majorHAnsi" w:eastAsiaTheme="majorEastAsia" w:hAnsiTheme="majorHAnsi" w:cstheme="majorBidi"/>
-          <w:b/>
-          <w:color w:val="7F7F7F" w:themeColor="text1" w:themeTint="80"/>
-          <w:szCs w:val="26"/>
-        </w:rPr>
-        <w:t>ing</w:t>
-      </w:r>
-      <w:r>
-        <w:rPr>
-          <w:rFonts w:asciiTheme="majorHAnsi" w:eastAsiaTheme="majorEastAsia" w:hAnsiTheme="majorHAnsi" w:cstheme="majorBidi"/>
-          <w:b/>
-          <w:color w:val="7F7F7F" w:themeColor="text1" w:themeTint="80"/>
-          <w:szCs w:val="26"/>
-        </w:rPr>
-        <w:t xml:space="preserve"> </w:t>
-      </w:r>
-      <w:proofErr w:type="spellStart"/>
-      <w:r>
-        <w:rPr>
-          <w:rFonts w:asciiTheme="majorHAnsi" w:eastAsiaTheme="majorEastAsia" w:hAnsiTheme="majorHAnsi" w:cstheme="majorBidi"/>
-          <w:b/>
-          <w:color w:val="7F7F7F" w:themeColor="text1" w:themeTint="80"/>
-          <w:szCs w:val="26"/>
-        </w:rPr>
-        <w:t>gzip</w:t>
-      </w:r>
-      <w:proofErr w:type="spellEnd"/>
-      <w:r>
-        <w:rPr>
-          <w:rFonts w:asciiTheme="majorHAnsi" w:eastAsiaTheme="majorEastAsia" w:hAnsiTheme="majorHAnsi" w:cstheme="majorBidi"/>
-          <w:b/>
-          <w:color w:val="7F7F7F" w:themeColor="text1" w:themeTint="80"/>
-          <w:szCs w:val="26"/>
-        </w:rPr>
-        <w:t xml:space="preserve"> is the best encoding </w:t>
-      </w:r>
-      <w:r>
-        <w:rPr>
-          <w:rFonts w:asciiTheme="majorHAnsi" w:eastAsiaTheme="majorEastAsia" w:hAnsiTheme="majorHAnsi" w:cstheme="majorBidi"/>
-          <w:b/>
-          <w:color w:val="7F7F7F" w:themeColor="text1" w:themeTint="80"/>
-          <w:szCs w:val="26"/>
-        </w:rPr>
-        <w:t xml:space="preserve">that </w:t>
-      </w:r>
-      <w:r>
-        <w:rPr>
-          <w:rFonts w:asciiTheme="majorHAnsi" w:eastAsiaTheme="majorEastAsia" w:hAnsiTheme="majorHAnsi" w:cstheme="majorBidi"/>
-          <w:b/>
-          <w:color w:val="7F7F7F" w:themeColor="text1" w:themeTint="80"/>
-          <w:szCs w:val="26"/>
-        </w:rPr>
-        <w:t>both the browser and the server support</w:t>
-      </w:r>
-      <w:r>
-        <w:rPr>
-          <w:rFonts w:asciiTheme="majorHAnsi" w:eastAsiaTheme="majorEastAsia" w:hAnsiTheme="majorHAnsi" w:cstheme="majorBidi"/>
-          <w:b/>
-          <w:color w:val="7F7F7F" w:themeColor="text1" w:themeTint="80"/>
-          <w:szCs w:val="26"/>
-        </w:rPr>
-        <w:t>.</w:t>
-      </w:r>
-    </w:p>
-    <w:p>
-      <w:pPr>
-        <w:pStyle w:val="ListBullet"/>
-        <w:numPr>
-          <w:ilvl w:val="0"/>
-          <w:numId w:val="0"/>
-        </w:numPr>
-        <w:ind w:left="432" w:hanging="432"/>
-        <w:rPr>
-          <w:rFonts w:asciiTheme="majorHAnsi" w:eastAsiaTheme="majorEastAsia" w:hAnsiTheme="majorHAnsi" w:cstheme="majorBidi"/>
-          <w:b/>
-          <w:bCs/>
-          <w:color w:val="000000" w:themeColor="text1"/>
-          <w:sz w:val="30"/>
-          <w:szCs w:val="26"/>
-          <w:lang w:eastAsia="ja-JP"/>
-        </w:rPr>
-      </w:pPr>
-    </w:p>
-    <w:p>
-      <w:pPr>
-        <w:pStyle w:val="ListBullet"/>
-        <w:numPr>
-          <w:ilvl w:val="0"/>
-          <w:numId w:val="0"/>
-        </w:numPr>
-        <w:ind w:left="432" w:hanging="432"/>
-        <w:rPr>
-          <w:rFonts w:asciiTheme="majorHAnsi" w:eastAsiaTheme="majorEastAsia" w:hAnsiTheme="majorHAnsi" w:cstheme="majorBidi"/>
-          <w:b/>
-          <w:bCs/>
-          <w:color w:val="000000" w:themeColor="text1"/>
-          <w:sz w:val="30"/>
-          <w:szCs w:val="26"/>
-          <w:lang w:eastAsia="ja-JP"/>
-        </w:rPr>
-      </w:pPr>
-    </w:p>
-    <w:p>
-      <w:pPr>
-        <w:pStyle w:val="ListBullet"/>
-        <w:numPr>
-          <w:ilvl w:val="0"/>
-          <w:numId w:val="0"/>
-        </w:numPr>
-        <w:ind w:left="432" w:hanging="432"/>
-        <w:rPr>
-          <w:rFonts w:asciiTheme="majorHAnsi" w:eastAsiaTheme="majorEastAsia" w:hAnsiTheme="majorHAnsi" w:cstheme="majorBidi"/>
-          <w:b/>
-          <w:bCs/>
-          <w:color w:val="000000" w:themeColor="text1"/>
-          <w:sz w:val="30"/>
-          <w:szCs w:val="26"/>
-          <w:lang w:eastAsia="ja-JP"/>
-        </w:rPr>
-      </w:pPr>
-    </w:p>
-    <w:p>
-      <w:pPr>
-        <w:pStyle w:val="ListBullet"/>
-        <w:numPr>
-          <w:ilvl w:val="0"/>
-          <w:numId w:val="0"/>
-        </w:numPr>
-        <w:ind w:left="432" w:hanging="432"/>
-        <w:rPr>
-          <w:rFonts w:asciiTheme="majorHAnsi" w:eastAsiaTheme="majorEastAsia" w:hAnsiTheme="majorHAnsi" w:cstheme="majorBidi"/>
-          <w:b/>
-          <w:bCs/>
-          <w:color w:val="000000" w:themeColor="text1"/>
-          <w:sz w:val="30"/>
-          <w:szCs w:val="26"/>
-          <w:lang w:eastAsia="ja-JP"/>
-        </w:rPr>
-      </w:pPr>
-    </w:p>
-    <w:p>
-      <w:pPr>
-        <w:pStyle w:val="ListBullet"/>
-        <w:numPr>
-          <w:ilvl w:val="0"/>
-          <w:numId w:val="0"/>
-        </w:numPr>
-        <w:ind w:left="432" w:hanging="432"/>
-        <w:rPr>
-          <w:rFonts w:asciiTheme="majorHAnsi" w:eastAsiaTheme="majorEastAsia" w:hAnsiTheme="majorHAnsi" w:cstheme="majorBidi"/>
-          <w:b/>
-          <w:bCs/>
-          <w:color w:val="000000" w:themeColor="text1"/>
-          <w:szCs w:val="26"/>
-        </w:rPr>
-      </w:pPr>
-      <w:r>
-        <w:rPr>
-          <w:rFonts w:asciiTheme="majorHAnsi" w:eastAsiaTheme="majorEastAsia" w:hAnsiTheme="majorHAnsi" w:cstheme="majorBidi"/>
-          <w:b/>
-          <w:bCs/>
-          <w:color w:val="000000" w:themeColor="text1"/>
-          <w:sz w:val="30"/>
-          <w:szCs w:val="26"/>
-          <w:lang w:eastAsia="ja-JP"/>
-        </w:rPr>
-        <w:lastRenderedPageBreak/>
-        <w:t>2. HTTP request messages: PUT</w:t>
-      </w:r>
-    </w:p>
-    <w:p>
-      <w:pPr>
-        <w:pStyle w:val="ListBullet"/>
-        <w:numPr>
-          <w:ilvl w:val="0"/>
-          <w:numId w:val="0"/>
-        </w:numPr>
-        <w:ind w:left="432" w:hanging="432"/>
-        <w:rPr>
-          <w:rFonts w:asciiTheme="majorHAnsi" w:eastAsiaTheme="majorEastAsia" w:hAnsiTheme="majorHAnsi" w:cstheme="majorBidi"/>
-          <w:b/>
-          <w:bCs/>
-          <w:color w:val="000000" w:themeColor="text1"/>
-          <w:szCs w:val="26"/>
-        </w:rPr>
-      </w:pPr>
-    </w:p>
-    <w:p>
-      <w:pPr>
-        <w:pStyle w:val="ListBullet"/>
-        <w:numPr>
-          <w:ilvl w:val="0"/>
-          <w:numId w:val="0"/>
-        </w:numPr>
-        <w:ind w:left="432" w:hanging="432"/>
-        <w:rPr>
-          <w:rFonts w:asciiTheme="majorHAnsi" w:eastAsiaTheme="majorEastAsia" w:hAnsiTheme="majorHAnsi" w:cstheme="majorBidi"/>
-          <w:b/>
-          <w:bCs/>
-          <w:color w:val="000000" w:themeColor="text1"/>
-          <w:szCs w:val="26"/>
-        </w:rPr>
-      </w:pPr>
-      <w:r>
-        <w:rPr>
-          <w:rFonts w:asciiTheme="majorHAnsi" w:eastAsiaTheme="majorEastAsia" w:hAnsiTheme="majorHAnsi" w:cstheme="majorBidi"/>
-          <w:b/>
-          <w:bCs/>
-          <w:color w:val="000000" w:themeColor="text1"/>
-          <w:szCs w:val="26"/>
-        </w:rPr>
-        <w:t>What happens if you try to replace /put in this exercise with another resource (</w:t>
-      </w:r>
-      <w:proofErr w:type="gramStart"/>
-      <w:r>
-        <w:rPr>
-          <w:rFonts w:asciiTheme="majorHAnsi" w:eastAsiaTheme="majorEastAsia" w:hAnsiTheme="majorHAnsi" w:cstheme="majorBidi"/>
-          <w:b/>
-          <w:bCs/>
-          <w:color w:val="000000" w:themeColor="text1"/>
-          <w:szCs w:val="26"/>
-        </w:rPr>
-        <w:t>e.g.</w:t>
-      </w:r>
-      <w:proofErr w:type="gramEnd"/>
-      <w:r>
-        <w:rPr>
-          <w:rFonts w:asciiTheme="majorHAnsi" w:eastAsiaTheme="majorEastAsia" w:hAnsiTheme="majorHAnsi" w:cstheme="majorBidi"/>
-          <w:b/>
-          <w:bCs/>
-          <w:color w:val="000000" w:themeColor="text1"/>
-          <w:szCs w:val="26"/>
-        </w:rPr>
-        <w:t> /</w:t>
-      </w:r>
-      <w:proofErr w:type="spellStart"/>
-      <w:r>
-        <w:rPr>
-          <w:rFonts w:asciiTheme="majorHAnsi" w:eastAsiaTheme="majorEastAsia" w:hAnsiTheme="majorHAnsi" w:cstheme="majorBidi"/>
-          <w:b/>
-          <w:bCs/>
-          <w:color w:val="000000" w:themeColor="text1"/>
-          <w:szCs w:val="26"/>
-        </w:rPr>
-        <w:t>myfile</w:t>
-      </w:r>
-      <w:proofErr w:type="spellEnd"/>
-      <w:r>
-        <w:rPr>
-          <w:rFonts w:asciiTheme="majorHAnsi" w:eastAsiaTheme="majorEastAsia" w:hAnsiTheme="majorHAnsi" w:cstheme="majorBidi"/>
-          <w:b/>
-          <w:bCs/>
-          <w:color w:val="000000" w:themeColor="text1"/>
-          <w:szCs w:val="26"/>
-        </w:rPr>
-        <w:t>)?</w:t>
-      </w:r>
-      <w:r>
-        <w:rPr>
-          <w:rFonts w:asciiTheme="majorHAnsi" w:eastAsiaTheme="majorEastAsia" w:hAnsiTheme="majorHAnsi" w:cstheme="majorBidi"/>
-          <w:b/>
-          <w:bCs/>
-          <w:color w:val="000000" w:themeColor="text1"/>
-          <w:szCs w:val="26"/>
-        </w:rPr>
-        <w:t xml:space="preserve"> </w:t>
-      </w:r>
-      <w:r>
-        <w:rPr>
-          <w:rFonts w:asciiTheme="majorHAnsi" w:eastAsiaTheme="majorEastAsia" w:hAnsiTheme="majorHAnsi" w:cstheme="majorBidi"/>
-          <w:b/>
-          <w:bCs/>
-          <w:color w:val="000000" w:themeColor="text1"/>
-          <w:szCs w:val="26"/>
-        </w:rPr>
-        <w:t>Does the httpbin.org server allow the creation of a new resource?</w:t>
-      </w:r>
-    </w:p>
-    <w:p>
-      <w:pPr>
-        <w:pStyle w:val="ListBullet"/>
-        <w:numPr>
-          <w:ilvl w:val="0"/>
-          <w:numId w:val="0"/>
-        </w:numPr>
-        <w:rPr>
-          <w:rFonts w:asciiTheme="majorHAnsi" w:eastAsiaTheme="majorEastAsia" w:hAnsiTheme="majorHAnsi" w:cstheme="majorBidi"/>
-          <w:b/>
-          <w:bCs/>
-          <w:color w:val="000000" w:themeColor="text1"/>
-          <w:szCs w:val="26"/>
-        </w:rPr>
-      </w:pPr>
-      <w:r>
-        <w:rPr>
-          <w:rFonts w:asciiTheme="majorHAnsi" w:eastAsiaTheme="majorEastAsia" w:hAnsiTheme="majorHAnsi" w:cstheme="majorBidi"/>
-          <w:b/>
-          <w:bCs/>
+        <w:jc w:val="both"/>
+        <w:rPr>
+          <w:rFonts w:asciiTheme="majorHAnsi" w:eastAsiaTheme="majorEastAsia" w:hAnsiTheme="majorHAnsi" w:cstheme="majorBidi"/>
+          <w:b/>
+          <w:bCs/>
+          <w:color w:val="000000" w:themeColor="text1"/>
+          <w:szCs w:val="26"/>
+        </w:rPr>
+      </w:pPr>
+    </w:p>
+    <w:p>
+      <w:pPr>
+        <w:pStyle w:val="ListBullet"/>
+        <w:numPr>
+          <w:ilvl w:val="0"/>
+          <w:numId w:val="0"/>
+        </w:numPr>
+        <w:jc w:val="both"/>
+        <w:rPr>
+          <w:rFonts w:asciiTheme="majorHAnsi" w:eastAsiaTheme="majorEastAsia" w:hAnsiTheme="majorHAnsi" w:cstheme="majorBidi"/>
+          <w:color w:val="000000" w:themeColor="text1"/>
+          <w:szCs w:val="26"/>
+        </w:rPr>
+      </w:pPr>
+      <w:r>
+        <w:rPr>
+          <w:rFonts w:asciiTheme="majorHAnsi" w:eastAsiaTheme="majorEastAsia" w:hAnsiTheme="majorHAnsi" w:cstheme="majorBidi"/>
           <w:color w:val="000000" w:themeColor="text1"/>
           <w:szCs w:val="26"/>
         </w:rPr>
@@ -1220,8 +1436,6 @@
       <w:r>
         <w:rPr>
           <w:rFonts w:asciiTheme="majorHAnsi" w:eastAsiaTheme="majorEastAsia" w:hAnsiTheme="majorHAnsi" w:cstheme="majorBidi"/>
-          <w:b/>
-          <w:bCs/>
           <w:color w:val="000000" w:themeColor="text1"/>
           <w:szCs w:val="26"/>
         </w:rPr>
@@ -1230,30 +1444,11 @@
       <w:r>
         <w:rPr>
           <w:rFonts w:asciiTheme="majorHAnsi" w:eastAsiaTheme="majorEastAsia" w:hAnsiTheme="majorHAnsi" w:cstheme="majorBidi"/>
-          <w:b/>
-          <w:bCs/>
           <w:color w:val="000000" w:themeColor="text1"/>
           <w:szCs w:val="26"/>
         </w:rPr>
         <w:t>resource it sends the request and returns this:</w:t>
       </w:r>
-    </w:p>
-    <w:p>
-      <w:pPr>
-        <w:pStyle w:val="ListBullet"/>
-        <w:numPr>
-          <w:ilvl w:val="0"/>
-          <w:numId w:val="0"/>
-        </w:numPr>
-        <w:ind w:left="432"/>
-        <w:rPr>
-          <w:rFonts w:asciiTheme="majorHAnsi" w:eastAsiaTheme="majorEastAsia" w:hAnsiTheme="majorHAnsi" w:cstheme="majorBidi"/>
-          <w:b/>
-          <w:bCs/>
-          <w:color w:val="000000" w:themeColor="text1"/>
-          <w:szCs w:val="26"/>
-        </w:rPr>
-      </w:pPr>
     </w:p>
     <w:p>
       <w:pPr>
@@ -1348,10 +1543,216 @@
           <w:numId w:val="0"/>
         </w:numPr>
         <w:ind w:left="432" w:hanging="432"/>
-        <w:rPr>
-          <w:rFonts w:asciiTheme="majorHAnsi" w:eastAsiaTheme="majorEastAsia" w:hAnsiTheme="majorHAnsi" w:cstheme="majorBidi"/>
-          <w:b/>
-          <w:bCs/>
+        <w:jc w:val="both"/>
+        <w:rPr>
+          <w:rFonts w:asciiTheme="majorHAnsi" w:eastAsiaTheme="majorEastAsia" w:hAnsiTheme="majorHAnsi" w:cstheme="majorBidi"/>
+          <w:b/>
+          <w:bCs/>
+          <w:color w:val="000000" w:themeColor="text1"/>
+          <w:szCs w:val="26"/>
+        </w:rPr>
+      </w:pPr>
+      <w:r>
+        <w:rPr>
+          <w:rFonts w:asciiTheme="majorHAnsi" w:eastAsiaTheme="majorEastAsia" w:hAnsiTheme="majorHAnsi" w:cstheme="majorBidi"/>
+          <w:b/>
+          <w:bCs/>
+          <w:color w:val="000000" w:themeColor="text1"/>
+          <w:szCs w:val="26"/>
+        </w:rPr>
+        <w:t xml:space="preserve">2.2) </w:t>
+      </w:r>
+      <w:r>
+        <w:rPr>
+          <w:rFonts w:asciiTheme="majorHAnsi" w:eastAsiaTheme="majorEastAsia" w:hAnsiTheme="majorHAnsi" w:cstheme="majorBidi"/>
+          <w:b/>
+          <w:bCs/>
+          <w:color w:val="000000" w:themeColor="text1"/>
+          <w:szCs w:val="26"/>
+        </w:rPr>
+        <w:t>The Content-</w:t>
+      </w:r>
+      <w:r>
+        <w:rPr>
+          <w:rFonts w:asciiTheme="majorHAnsi" w:eastAsiaTheme="majorEastAsia" w:hAnsiTheme="majorHAnsi" w:cstheme="majorBidi"/>
+          <w:b/>
+          <w:bCs/>
+          <w:color w:val="000000" w:themeColor="text1"/>
+          <w:szCs w:val="26"/>
+        </w:rPr>
+        <w:softHyphen/>
+        <w:t>length is exactly the number of characters (12 - we count the whitespace as well!)</w:t>
+      </w:r>
+      <w:r>
+        <w:rPr>
+          <w:rFonts w:asciiTheme="majorHAnsi" w:eastAsiaTheme="majorEastAsia" w:hAnsiTheme="majorHAnsi" w:cstheme="majorBidi"/>
+          <w:b/>
+          <w:bCs/>
+          <w:color w:val="000000" w:themeColor="text1"/>
+          <w:szCs w:val="26"/>
+        </w:rPr>
+        <w:t xml:space="preserve"> </w:t>
+      </w:r>
+    </w:p>
+    <w:p>
+      <w:pPr>
+        <w:pStyle w:val="ListBullet"/>
+        <w:numPr>
+          <w:ilvl w:val="0"/>
+          <w:numId w:val="0"/>
+        </w:numPr>
+        <w:ind w:left="432" w:hanging="432"/>
+        <w:jc w:val="both"/>
+        <w:rPr>
+          <w:rFonts w:asciiTheme="majorHAnsi" w:eastAsiaTheme="majorEastAsia" w:hAnsiTheme="majorHAnsi" w:cstheme="majorBidi"/>
+          <w:b/>
+          <w:bCs/>
+          <w:color w:val="000000" w:themeColor="text1"/>
+          <w:szCs w:val="26"/>
+        </w:rPr>
+      </w:pPr>
+      <w:r>
+        <w:rPr>
+          <w:rFonts w:asciiTheme="majorHAnsi" w:eastAsiaTheme="majorEastAsia" w:hAnsiTheme="majorHAnsi" w:cstheme="majorBidi"/>
+          <w:b/>
+          <w:bCs/>
+          <w:color w:val="000000" w:themeColor="text1"/>
+          <w:szCs w:val="26"/>
+        </w:rPr>
+        <w:t xml:space="preserve">of Hello </w:t>
+      </w:r>
+      <w:proofErr w:type="gramStart"/>
+      <w:r>
+        <w:rPr>
+          <w:rFonts w:asciiTheme="majorHAnsi" w:eastAsiaTheme="majorEastAsia" w:hAnsiTheme="majorHAnsi" w:cstheme="majorBidi"/>
+          <w:b/>
+          <w:bCs/>
+          <w:color w:val="000000" w:themeColor="text1"/>
+          <w:szCs w:val="26"/>
+        </w:rPr>
+        <w:t>World!.</w:t>
+      </w:r>
+      <w:proofErr w:type="gramEnd"/>
+      <w:r>
+        <w:rPr>
+          <w:rFonts w:asciiTheme="majorHAnsi" w:eastAsiaTheme="majorEastAsia" w:hAnsiTheme="majorHAnsi" w:cstheme="majorBidi"/>
+          <w:b/>
+          <w:bCs/>
+          <w:color w:val="000000" w:themeColor="text1"/>
+          <w:szCs w:val="26"/>
+        </w:rPr>
+        <w:t xml:space="preserve"> </w:t>
+      </w:r>
+      <w:r>
+        <w:rPr>
+          <w:rFonts w:asciiTheme="majorHAnsi" w:eastAsiaTheme="majorEastAsia" w:hAnsiTheme="majorHAnsi" w:cstheme="majorBidi"/>
+          <w:b/>
+          <w:bCs/>
+          <w:color w:val="000000" w:themeColor="text1"/>
+          <w:szCs w:val="26"/>
+        </w:rPr>
+        <w:t xml:space="preserve">What happens if the Content-length field is smaller or larger than the </w:t>
+      </w:r>
+      <w:proofErr w:type="gramStart"/>
+      <w:r>
+        <w:rPr>
+          <w:rFonts w:asciiTheme="majorHAnsi" w:eastAsiaTheme="majorEastAsia" w:hAnsiTheme="majorHAnsi" w:cstheme="majorBidi"/>
+          <w:b/>
+          <w:bCs/>
+          <w:color w:val="000000" w:themeColor="text1"/>
+          <w:szCs w:val="26"/>
+        </w:rPr>
+        <w:t>exact</w:t>
+      </w:r>
+      <w:proofErr w:type="gramEnd"/>
+      <w:r>
+        <w:rPr>
+          <w:rFonts w:asciiTheme="majorHAnsi" w:eastAsiaTheme="majorEastAsia" w:hAnsiTheme="majorHAnsi" w:cstheme="majorBidi"/>
+          <w:b/>
+          <w:bCs/>
+          <w:color w:val="000000" w:themeColor="text1"/>
+          <w:szCs w:val="26"/>
+        </w:rPr>
+        <w:t xml:space="preserve"> </w:t>
+      </w:r>
+    </w:p>
+    <w:p>
+      <w:pPr>
+        <w:pStyle w:val="ListBullet"/>
+        <w:numPr>
+          <w:ilvl w:val="0"/>
+          <w:numId w:val="0"/>
+        </w:numPr>
+        <w:ind w:left="432" w:hanging="432"/>
+        <w:jc w:val="both"/>
+        <w:rPr>
+          <w:rFonts w:asciiTheme="majorHAnsi" w:eastAsiaTheme="majorEastAsia" w:hAnsiTheme="majorHAnsi" w:cstheme="majorBidi"/>
+          <w:b/>
+          <w:bCs/>
+          <w:color w:val="000000" w:themeColor="text1"/>
+          <w:szCs w:val="26"/>
+        </w:rPr>
+      </w:pPr>
+      <w:r>
+        <w:rPr>
+          <w:rFonts w:asciiTheme="majorHAnsi" w:eastAsiaTheme="majorEastAsia" w:hAnsiTheme="majorHAnsi" w:cstheme="majorBidi"/>
+          <w:b/>
+          <w:bCs/>
+          <w:color w:val="000000" w:themeColor="text1"/>
+          <w:szCs w:val="26"/>
+        </w:rPr>
+        <w:t>number of</w:t>
+      </w:r>
+      <w:r>
+        <w:rPr>
+          <w:rFonts w:asciiTheme="majorHAnsi" w:eastAsiaTheme="majorEastAsia" w:hAnsiTheme="majorHAnsi" w:cstheme="majorBidi"/>
+          <w:b/>
+          <w:bCs/>
+          <w:color w:val="000000" w:themeColor="text1"/>
+          <w:szCs w:val="26"/>
+        </w:rPr>
+        <w:t xml:space="preserve"> </w:t>
+      </w:r>
+      <w:r>
+        <w:rPr>
+          <w:rFonts w:asciiTheme="majorHAnsi" w:eastAsiaTheme="majorEastAsia" w:hAnsiTheme="majorHAnsi" w:cstheme="majorBidi"/>
+          <w:b/>
+          <w:bCs/>
+          <w:color w:val="000000" w:themeColor="text1"/>
+          <w:szCs w:val="26"/>
+        </w:rPr>
+        <w:t>characters in the content?</w:t>
+      </w:r>
+    </w:p>
+    <w:p>
+      <w:pPr>
+        <w:pStyle w:val="ListBullet"/>
+        <w:numPr>
+          <w:ilvl w:val="0"/>
+          <w:numId w:val="0"/>
+        </w:numPr>
+        <w:ind w:left="432" w:hanging="432"/>
+        <w:jc w:val="both"/>
+        <w:rPr>
+          <w:rFonts w:asciiTheme="majorHAnsi" w:eastAsiaTheme="majorEastAsia" w:hAnsiTheme="majorHAnsi" w:cstheme="majorBidi"/>
+          <w:b/>
+          <w:bCs/>
+          <w:color w:val="000000" w:themeColor="text1"/>
+          <w:szCs w:val="26"/>
+        </w:rPr>
+      </w:pPr>
+    </w:p>
+    <w:p>
+      <w:pPr>
+        <w:pStyle w:val="ListBullet"/>
+        <w:numPr>
+          <w:ilvl w:val="0"/>
+          <w:numId w:val="0"/>
+        </w:numPr>
+        <w:ind w:left="432" w:hanging="432"/>
+        <w:jc w:val="both"/>
+        <w:rPr>
+          <w:rFonts w:asciiTheme="majorHAnsi" w:eastAsiaTheme="majorEastAsia" w:hAnsiTheme="majorHAnsi" w:cstheme="majorBidi"/>
           <w:noProof/>
           <w:color w:val="000000" w:themeColor="text1"/>
           <w:szCs w:val="26"/>
@@ -1360,55 +1761,19 @@
       <w:r>
         <w:rPr>
           <w:rFonts w:asciiTheme="majorHAnsi" w:eastAsiaTheme="majorEastAsia" w:hAnsiTheme="majorHAnsi" w:cstheme="majorBidi"/>
-          <w:b/>
-          <w:bCs/>
-          <w:color w:val="000000" w:themeColor="text1"/>
-          <w:szCs w:val="26"/>
-        </w:rPr>
-        <w:t>The Content-</w:t>
-      </w:r>
-      <w:r>
-        <w:rPr>
-          <w:rFonts w:asciiTheme="majorHAnsi" w:eastAsiaTheme="majorEastAsia" w:hAnsiTheme="majorHAnsi" w:cstheme="majorBidi"/>
-          <w:b/>
-          <w:bCs/>
-          <w:color w:val="000000" w:themeColor="text1"/>
-          <w:szCs w:val="26"/>
-        </w:rPr>
-        <w:softHyphen/>
-        <w:t xml:space="preserve">length is exactly the number of characters (12 - we count the whitespace as well!) of Hello </w:t>
-      </w:r>
-      <w:proofErr w:type="gramStart"/>
-      <w:r>
-        <w:rPr>
-          <w:rFonts w:asciiTheme="majorHAnsi" w:eastAsiaTheme="majorEastAsia" w:hAnsiTheme="majorHAnsi" w:cstheme="majorBidi"/>
-          <w:b/>
-          <w:bCs/>
-          <w:color w:val="000000" w:themeColor="text1"/>
-          <w:szCs w:val="26"/>
-        </w:rPr>
-        <w:t>World!.</w:t>
-      </w:r>
-      <w:proofErr w:type="gramEnd"/>
-      <w:r>
-        <w:rPr>
-          <w:rFonts w:asciiTheme="majorHAnsi" w:eastAsiaTheme="majorEastAsia" w:hAnsiTheme="majorHAnsi" w:cstheme="majorBidi"/>
-          <w:b/>
-          <w:bCs/>
-          <w:color w:val="000000" w:themeColor="text1"/>
-          <w:szCs w:val="26"/>
-        </w:rPr>
-        <w:t xml:space="preserve"> What happens if the Content-length field is smaller or larger than the exact number of characters in the content?</w:t>
-      </w:r>
-      <w:r>
-        <w:rPr>
-          <w:rFonts w:asciiTheme="majorHAnsi" w:eastAsiaTheme="majorEastAsia" w:hAnsiTheme="majorHAnsi" w:cstheme="majorBidi"/>
-          <w:b/>
-          <w:bCs/>
           <w:noProof/>
           <w:color w:val="000000" w:themeColor="text1"/>
           <w:szCs w:val="26"/>
         </w:rPr>
+        <w:t>When the content-length field is larger, we need to insert that many characters before the</w:t>
+      </w:r>
+      <w:r>
+        <w:rPr>
+          <w:rFonts w:asciiTheme="majorHAnsi" w:eastAsiaTheme="majorEastAsia" w:hAnsiTheme="majorHAnsi" w:cstheme="majorBidi"/>
+          <w:noProof/>
+          <w:color w:val="000000" w:themeColor="text1"/>
+          <w:szCs w:val="26"/>
+        </w:rPr>
         <w:t xml:space="preserve"> </w:t>
       </w:r>
     </w:p>
@@ -1420,10 +1785,9 @@
           <w:numId w:val="0"/>
         </w:numPr>
         <w:ind w:left="432" w:hanging="432"/>
-        <w:rPr>
-          <w:rFonts w:asciiTheme="majorHAnsi" w:eastAsiaTheme="majorEastAsia" w:hAnsiTheme="majorHAnsi" w:cstheme="majorBidi"/>
-          <w:b/>
-          <w:bCs/>
+        <w:jc w:val="both"/>
+        <w:rPr>
+          <w:rFonts w:asciiTheme="majorHAnsi" w:eastAsiaTheme="majorEastAsia" w:hAnsiTheme="majorHAnsi" w:cstheme="majorBidi"/>
           <w:noProof/>
           <w:color w:val="000000" w:themeColor="text1"/>
           <w:szCs w:val="26"/>
@@ -1432,38 +1796,126 @@
       <w:r>
         <w:rPr>
           <w:rFonts w:asciiTheme="majorHAnsi" w:eastAsiaTheme="majorEastAsia" w:hAnsiTheme="majorHAnsi" w:cstheme="majorBidi"/>
-          <w:b/>
-          <w:bCs/>
           <w:noProof/>
           <w:color w:val="000000" w:themeColor="text1"/>
           <w:szCs w:val="26"/>
         </w:rPr>
-        <w:t>When the content-length field is larger, we need to insert that many characters before the request can proceed. When the content-length is smaller, we can insert more characters but once the request is made, only the characters that are within the content-length specified will be shown in the data (participate in the request).</w:t>
-      </w:r>
-      <w:r>
-        <w:rPr>
-          <w:rFonts w:asciiTheme="majorHAnsi" w:eastAsiaTheme="majorEastAsia" w:hAnsiTheme="majorHAnsi" w:cstheme="majorBidi"/>
-          <w:b/>
-          <w:bCs/>
+        <w:t xml:space="preserve">request can proceed. When the content-length is smaller, we can insert more characters but once </w:t>
+      </w:r>
+    </w:p>
+    <w:p>
+      <w:pPr>
+        <w:pStyle w:val="ListBullet"/>
+        <w:numPr>
+          <w:ilvl w:val="0"/>
+          <w:numId w:val="0"/>
+        </w:numPr>
+        <w:ind w:left="432" w:hanging="432"/>
+        <w:rPr>
+          <w:rFonts w:asciiTheme="majorHAnsi" w:eastAsiaTheme="majorEastAsia" w:hAnsiTheme="majorHAnsi" w:cstheme="majorBidi"/>
           <w:noProof/>
           <w:color w:val="000000" w:themeColor="text1"/>
           <w:szCs w:val="26"/>
         </w:rPr>
+      </w:pPr>
+      <w:r>
+        <w:rPr>
+          <w:rFonts w:asciiTheme="majorHAnsi" w:eastAsiaTheme="majorEastAsia" w:hAnsiTheme="majorHAnsi" w:cstheme="majorBidi"/>
+          <w:noProof/>
+          <w:color w:val="000000" w:themeColor="text1"/>
+          <w:szCs w:val="26"/>
+        </w:rPr>
+        <w:t>the request is made, only the characters that are within the content-length</w:t>
+      </w:r>
+      <w:r>
+        <w:rPr>
+          <w:rFonts w:asciiTheme="majorHAnsi" w:eastAsiaTheme="majorEastAsia" w:hAnsiTheme="majorHAnsi" w:cstheme="majorBidi"/>
+          <w:b/>
+          <w:bCs/>
+          <w:noProof/>
+          <w:color w:val="000000" w:themeColor="text1"/>
+          <w:szCs w:val="26"/>
+        </w:rPr>
         <w:t xml:space="preserve"> </w:t>
       </w:r>
       <w:r>
         <w:rPr>
           <w:rFonts w:asciiTheme="majorHAnsi" w:eastAsiaTheme="majorEastAsia" w:hAnsiTheme="majorHAnsi" w:cstheme="majorBidi"/>
-          <w:b/>
-          <w:bCs/>
           <w:noProof/>
           <w:color w:val="000000" w:themeColor="text1"/>
           <w:szCs w:val="26"/>
         </w:rPr>
+        <w:t xml:space="preserve">specified will be </w:t>
+      </w:r>
+    </w:p>
+    <w:p>
+      <w:pPr>
+        <w:pStyle w:val="ListBullet"/>
+        <w:numPr>
+          <w:ilvl w:val="0"/>
+          <w:numId w:val="0"/>
+        </w:numPr>
+        <w:ind w:left="432" w:hanging="432"/>
+        <w:rPr>
+          <w:rFonts w:asciiTheme="majorHAnsi" w:eastAsiaTheme="majorEastAsia" w:hAnsiTheme="majorHAnsi" w:cstheme="majorBidi"/>
+          <w:b/>
+          <w:bCs/>
+          <w:noProof/>
+          <w:color w:val="000000" w:themeColor="text1"/>
+          <w:szCs w:val="26"/>
+        </w:rPr>
+      </w:pPr>
+      <w:r>
+        <w:rPr>
+          <w:rFonts w:asciiTheme="majorHAnsi" w:eastAsiaTheme="majorEastAsia" w:hAnsiTheme="majorHAnsi" w:cstheme="majorBidi"/>
+          <w:noProof/>
+          <w:color w:val="000000" w:themeColor="text1"/>
+          <w:szCs w:val="26"/>
+        </w:rPr>
+        <w:t>shown in the data (participate in the request).</w:t>
+      </w:r>
+      <w:r>
+        <w:rPr>
+          <w:rFonts w:asciiTheme="majorHAnsi" w:eastAsiaTheme="majorEastAsia" w:hAnsiTheme="majorHAnsi" w:cstheme="majorBidi"/>
+          <w:b/>
+          <w:bCs/>
+          <w:noProof/>
+          <w:color w:val="000000" w:themeColor="text1"/>
+          <w:szCs w:val="26"/>
+        </w:rPr>
+        <w:t xml:space="preserve"> </w:t>
+      </w:r>
+    </w:p>
+    <w:p>
+      <w:pPr>
+        <w:pStyle w:val="ListBullet"/>
+        <w:numPr>
+          <w:ilvl w:val="0"/>
+          <w:numId w:val="0"/>
+        </w:numPr>
+        <w:ind w:left="432" w:hanging="432"/>
+        <w:rPr>
+          <w:rFonts w:asciiTheme="majorHAnsi" w:eastAsiaTheme="majorEastAsia" w:hAnsiTheme="majorHAnsi" w:cstheme="majorBidi"/>
+          <w:b/>
+          <w:bCs/>
+          <w:noProof/>
+          <w:color w:val="000000" w:themeColor="text1"/>
+          <w:szCs w:val="26"/>
+        </w:rPr>
+      </w:pPr>
+      <w:r>
+        <w:rPr>
+          <w:rFonts w:asciiTheme="majorHAnsi" w:eastAsiaTheme="majorEastAsia" w:hAnsiTheme="majorHAnsi" w:cstheme="majorBidi"/>
+          <w:b/>
+          <w:bCs/>
+          <w:noProof/>
+          <w:color w:val="000000" w:themeColor="text1"/>
+          <w:szCs w:val="26"/>
+        </w:rPr>
         <w:drawing>
-          <wp:inline distT="0" distB="0" distL="0" distR="0" wp14:anchorId="6CF15E12" wp14:editId="02B2C650">
-            <wp:extent cx="2858400" cy="2832442"/>
-            <wp:effectExtent l="0" t="0" r="0" b="0"/>
+          <wp:inline distT="0" distB="0" distL="0" distR="0" wp14:anchorId="6CF15E12" wp14:editId="0CF2B1F0">
+            <wp:extent cx="2676062" cy="2651760"/>
+            <wp:effectExtent l="0" t="0" r="3810" b="2540"/>
             <wp:docPr id="7" name="Picture 7"/>
             <wp:cNvGraphicFramePr>
               <a:graphicFrameLocks xmlns:a="http://schemas.openxmlformats.org/drawingml/2006/main" noChangeAspect="1"/>
@@ -1490,7 +1942,7 @@
                   <pic:spPr>
                     <a:xfrm>
                       <a:off x="0" y="0"/>
-                      <a:ext cx="2879651" cy="2853500"/>
+                      <a:ext cx="2708872" cy="2684272"/>
                     </a:xfrm>
                     <a:prstGeom prst="rect">
                       <a:avLst/>
@@ -1510,7 +1962,6 @@
           <w:ilvl w:val="0"/>
           <w:numId w:val="0"/>
         </w:numPr>
-        <w:ind w:left="432" w:hanging="432"/>
         <w:rPr>
           <w:rFonts w:asciiTheme="majorHAnsi" w:eastAsiaTheme="majorEastAsia" w:hAnsiTheme="majorHAnsi" w:cstheme="majorBidi"/>
           <w:b/>
@@ -1574,6 +2025,152 @@
     </w:p>
     <w:p>
       <w:pPr>
+        <w:pStyle w:val="Heading1"/>
+        <w:rPr>
+          <w:b/>
+          <w:bCs/>
+          <w:sz w:val="32"/>
+        </w:rPr>
+      </w:pPr>
+      <w:r>
+        <w:rPr>
+          <w:sz w:val="32"/>
+          <w:szCs w:val="24"/>
+        </w:rPr>
+        <w:t xml:space="preserve">Task </w:t>
+      </w:r>
+      <w:r>
+        <w:rPr>
+          <w:sz w:val="32"/>
+          <w:szCs w:val="24"/>
+        </w:rPr>
+        <w:t>3</w:t>
+      </w:r>
+      <w:r>
+        <w:rPr>
+          <w:sz w:val="32"/>
+          <w:szCs w:val="24"/>
+        </w:rPr>
+        <w:t xml:space="preserve"> – </w:t>
+      </w:r>
+      <w:r>
+        <w:rPr>
+          <w:sz w:val="32"/>
+        </w:rPr>
+        <w:t>Basic Authenticatio</w:t>
+      </w:r>
+      <w:r>
+        <w:rPr>
+          <w:sz w:val="32"/>
+        </w:rPr>
+        <w:t>n</w:t>
+      </w:r>
+    </w:p>
+    <w:p>
+      <w:pPr>
+        <w:pStyle w:val="ListBullet"/>
+        <w:numPr>
+          <w:ilvl w:val="0"/>
+          <w:numId w:val="0"/>
+        </w:numPr>
+        <w:rPr>
+          <w:rFonts w:asciiTheme="majorHAnsi" w:eastAsiaTheme="majorEastAsia" w:hAnsiTheme="majorHAnsi" w:cstheme="majorBidi"/>
+          <w:b/>
+          <w:bCs/>
+          <w:color w:val="000000" w:themeColor="text1"/>
+          <w:szCs w:val="26"/>
+        </w:rPr>
+      </w:pPr>
+      <w:r>
+        <w:rPr>
+          <w:rFonts w:asciiTheme="majorHAnsi" w:eastAsiaTheme="majorEastAsia" w:hAnsiTheme="majorHAnsi" w:cstheme="majorBidi"/>
+          <w:b/>
+          <w:bCs/>
+          <w:color w:val="000000" w:themeColor="text1"/>
+          <w:szCs w:val="26"/>
+        </w:rPr>
+        <w:t>3.1)</w:t>
+      </w:r>
+      <w:r>
+        <w:rPr>
+          <w:rFonts w:asciiTheme="majorHAnsi" w:eastAsiaTheme="majorEastAsia" w:hAnsiTheme="majorHAnsi" w:cstheme="majorBidi"/>
+          <w:b/>
+          <w:bCs/>
+          <w:color w:val="000000" w:themeColor="text1"/>
+          <w:szCs w:val="26"/>
+        </w:rPr>
+        <w:t xml:space="preserve"> (…). Reload the web page-do you have to fill in the login details again? Why or </w:t>
+      </w:r>
+      <w:proofErr w:type="spellStart"/>
+      <w:r>
+        <w:rPr>
+          <w:rFonts w:asciiTheme="majorHAnsi" w:eastAsiaTheme="majorEastAsia" w:hAnsiTheme="majorHAnsi" w:cstheme="majorBidi"/>
+          <w:b/>
+          <w:bCs/>
+          <w:color w:val="000000" w:themeColor="text1"/>
+          <w:szCs w:val="26"/>
+        </w:rPr>
+        <w:t xml:space="preserve">why not? </w:t>
+      </w:r>
+      <w:proofErr w:type="spellEnd"/>
+    </w:p>
+    <w:p>
+      <w:pPr>
+        <w:pStyle w:val="ListBullet"/>
+        <w:numPr>
+          <w:ilvl w:val="0"/>
+          <w:numId w:val="0"/>
+        </w:numPr>
+        <w:rPr>
+          <w:rFonts w:asciiTheme="majorHAnsi" w:eastAsiaTheme="majorEastAsia" w:hAnsiTheme="majorHAnsi" w:cstheme="majorBidi"/>
+          <w:color w:val="000000" w:themeColor="text1"/>
+          <w:sz w:val="11"/>
+          <w:szCs w:val="13"/>
+        </w:rPr>
+      </w:pPr>
+    </w:p>
+    <w:p>
+      <w:pPr>
+        <w:jc w:val="both"/>
+        <w:rPr>
+          <w:rFonts w:ascii="Calibri" w:eastAsiaTheme="majorEastAsia" w:hAnsi="Calibri" w:cs="Calibri"/>
+        </w:rPr>
+      </w:pPr>
+      <w:r>
+        <w:rPr>
+          <w:rFonts w:ascii="Calibri" w:eastAsiaTheme="majorEastAsia" w:hAnsi="Calibri" w:cs="Calibri"/>
+        </w:rPr>
+        <w:t xml:space="preserve">Even tough HTTP is stateless, meaning it doesn't </w:t>
+      </w:r>
+      <w:proofErr w:type="spellStart"/>
+      <w:r>
+        <w:rPr>
+          <w:rFonts w:ascii="Calibri" w:eastAsiaTheme="majorEastAsia" w:hAnsi="Calibri" w:cs="Calibri"/>
+        </w:rPr>
+        <w:t>save</w:t>
+      </w:r>
+      <w:proofErr w:type="spellEnd"/>
+      <w:r>
+        <w:rPr>
+          <w:rFonts w:ascii="Calibri" w:eastAsiaTheme="majorEastAsia" w:hAnsi="Calibri" w:cs="Calibri"/>
+        </w:rPr>
+        <w:t xml:space="preserve"> any information passed on by past HTTP requests, we do not need to fill in the login details again. This is because after the first time of filling out the username and password the browser saves the information we entered and automatical</w:t>
+      </w:r>
+      <w:r>
+        <w:rPr>
+          <w:rFonts w:ascii="Calibri" w:eastAsiaTheme="majorEastAsia" w:hAnsi="Calibri" w:cs="Calibri"/>
+        </w:rPr>
+        <w:t>l</w:t>
+      </w:r>
+      <w:r>
+        <w:rPr>
+          <w:rFonts w:ascii="Calibri" w:eastAsiaTheme="majorEastAsia" w:hAnsi="Calibri" w:cs="Calibri"/>
+        </w:rPr>
+        <w:t>y uses that information in future HTTP requests with the same server.</w:t>
+      </w:r>
+    </w:p>
+    <w:p>
+      <w:pPr>
         <w:pStyle w:val="ListBullet"/>
         <w:numPr>
           <w:ilvl w:val="0"/>
@@ -1599,48 +2196,101 @@
         <w:ind w:left="432" w:hanging="432"/>
         <w:rPr>
           <w:rFonts w:asciiTheme="majorHAnsi" w:eastAsiaTheme="majorEastAsia" w:hAnsiTheme="majorHAnsi" w:cstheme="majorBidi"/>
-          <w:b/>
-          <w:bCs/>
-          <w:color w:val="000000" w:themeColor="text1"/>
-          <w:szCs w:val="26"/>
-        </w:rPr>
-      </w:pPr>
-      <w:r>
-        <w:rPr>
-          <w:rFonts w:asciiTheme="majorHAnsi" w:eastAsiaTheme="majorEastAsia" w:hAnsiTheme="majorHAnsi" w:cstheme="majorBidi"/>
-          <w:b/>
-          <w:bCs/>
-          <w:color w:val="000000" w:themeColor="text1"/>
-          <w:sz w:val="30"/>
-          <w:szCs w:val="26"/>
-          <w:lang w:eastAsia="ja-JP"/>
-        </w:rPr>
-        <w:t>3</w:t>
-      </w:r>
-      <w:r>
-        <w:rPr>
-          <w:rFonts w:asciiTheme="majorHAnsi" w:eastAsiaTheme="majorEastAsia" w:hAnsiTheme="majorHAnsi" w:cstheme="majorBidi"/>
-          <w:b/>
-          <w:bCs/>
-          <w:color w:val="000000" w:themeColor="text1"/>
-          <w:sz w:val="30"/>
-          <w:szCs w:val="26"/>
-          <w:lang w:eastAsia="ja-JP"/>
+          <w:color w:val="000000" w:themeColor="text1"/>
+          <w:szCs w:val="26"/>
+        </w:rPr>
+      </w:pPr>
+      <w:r>
+        <w:rPr>
+          <w:rFonts w:asciiTheme="majorHAnsi" w:eastAsiaTheme="majorEastAsia" w:hAnsiTheme="majorHAnsi" w:cstheme="majorBidi"/>
+          <w:b/>
+          <w:bCs/>
+          <w:color w:val="000000" w:themeColor="text1"/>
+          <w:szCs w:val="26"/>
+        </w:rPr>
+        <w:t>3.2</w:t>
+      </w:r>
+      <w:r>
+        <w:rPr>
+          <w:rFonts w:asciiTheme="majorHAnsi" w:eastAsiaTheme="majorEastAsia" w:hAnsiTheme="majorHAnsi" w:cstheme="majorBidi"/>
+          <w:b/>
+          <w:bCs/>
+          <w:color w:val="000000" w:themeColor="text1"/>
+          <w:szCs w:val="26"/>
+        </w:rPr>
+        <w:t>) What status do you receive now?</w:t>
+      </w:r>
+      <w:r>
+        <w:rPr>
+          <w:rFonts w:asciiTheme="majorHAnsi" w:eastAsiaTheme="majorEastAsia" w:hAnsiTheme="majorHAnsi" w:cstheme="majorBidi"/>
+          <w:color w:val="000000" w:themeColor="text1"/>
+          <w:szCs w:val="26"/>
+        </w:rPr>
+        <w:t xml:space="preserve"> </w:t>
+      </w:r>
+    </w:p>
+    <w:p>
+      <w:pPr>
+        <w:pStyle w:val="ListBullet"/>
+        <w:numPr>
+          <w:ilvl w:val="0"/>
+          <w:numId w:val="0"/>
+        </w:numPr>
+        <w:ind w:left="432" w:hanging="432"/>
+        <w:rPr>
+          <w:rFonts w:asciiTheme="majorHAnsi" w:eastAsiaTheme="majorEastAsia" w:hAnsiTheme="majorHAnsi" w:cstheme="majorBidi"/>
+          <w:color w:val="000000" w:themeColor="text1"/>
+          <w:sz w:val="11"/>
+          <w:szCs w:val="11"/>
+        </w:rPr>
+      </w:pPr>
+    </w:p>
+    <w:p>
+      <w:pPr>
+        <w:pStyle w:val="ListBullet"/>
+        <w:numPr>
+          <w:ilvl w:val="0"/>
+          <w:numId w:val="0"/>
+        </w:numPr>
+        <w:ind w:left="432" w:hanging="432"/>
+        <w:rPr>
+          <w:rFonts w:asciiTheme="majorHAnsi" w:eastAsiaTheme="majorEastAsia" w:hAnsiTheme="majorHAnsi" w:cstheme="majorBidi"/>
+          <w:color w:val="000000" w:themeColor="text1"/>
+          <w:szCs w:val="26"/>
+        </w:rPr>
+      </w:pPr>
+      <w:r>
+        <w:rPr>
+          <w:rFonts w:asciiTheme="majorHAnsi" w:eastAsiaTheme="majorEastAsia" w:hAnsiTheme="majorHAnsi" w:cstheme="majorBidi"/>
+          <w:color w:val="000000" w:themeColor="text1"/>
+          <w:szCs w:val="26"/>
+        </w:rPr>
+        <w:t xml:space="preserve">We </w:t>
+      </w:r>
+      <w:r>
+        <w:rPr>
+          <w:rFonts w:asciiTheme="majorHAnsi" w:eastAsiaTheme="majorEastAsia" w:hAnsiTheme="majorHAnsi" w:cstheme="majorBidi"/>
+          <w:color w:val="000000" w:themeColor="text1"/>
+          <w:szCs w:val="26"/>
+        </w:rPr>
+        <w:t>receive</w:t>
+      </w:r>
+      <w:r>
+        <w:rPr>
+          <w:rFonts w:asciiTheme="majorHAnsi" w:eastAsiaTheme="majorEastAsia" w:hAnsiTheme="majorHAnsi" w:cstheme="majorBidi"/>
+          <w:color w:val="000000" w:themeColor="text1"/>
+          <w:szCs w:val="26"/>
+        </w:rPr>
+        <w:t xml:space="preserve"> UNAUTHORIZED</w:t>
+      </w:r>
+      <w:r>
+        <w:rPr>
+          <w:rFonts w:asciiTheme="majorHAnsi" w:eastAsiaTheme="majorEastAsia" w:hAnsiTheme="majorHAnsi" w:cstheme="majorBidi"/>
+          <w:color w:val="000000" w:themeColor="text1"/>
+          <w:szCs w:val="26"/>
         </w:rPr>
         <w:t>.</w:t>
       </w:r>
-      <w:r>
-        <w:rPr>
-          <w:rFonts w:asciiTheme="majorHAnsi" w:eastAsiaTheme="majorEastAsia" w:hAnsiTheme="majorHAnsi" w:cstheme="majorBidi"/>
-          <w:b/>
-          <w:bCs/>
-          <w:color w:val="000000" w:themeColor="text1"/>
-          <w:sz w:val="30"/>
-          <w:szCs w:val="26"/>
-          <w:lang w:eastAsia="ja-JP"/>
-        </w:rPr>
-        <w:t xml:space="preserve"> Basic Authentication</w:t>
-      </w:r>
     </w:p>
     <w:p>
       <w:pPr>
@@ -1654,166 +2304,6 @@
           <w:rFonts w:asciiTheme="majorHAnsi" w:eastAsiaTheme="majorEastAsia" w:hAnsiTheme="majorHAnsi" w:cstheme="majorBidi"/>
           <w:b/>
           <w:bCs/>
-          <w:color w:val="000000" w:themeColor="text1"/>
-          <w:szCs w:val="26"/>
-        </w:rPr>
-      </w:pPr>
-    </w:p>
-    <w:p>
-      <w:pPr>
-        <w:pStyle w:val="ListBullet"/>
-        <w:numPr>
-          <w:ilvl w:val="0"/>
-          <w:numId w:val="0"/>
-        </w:numPr>
-        <w:ind w:left="432" w:hanging="432"/>
-        <w:rPr>
-          <w:rFonts w:asciiTheme="majorHAnsi" w:eastAsiaTheme="majorEastAsia" w:hAnsiTheme="majorHAnsi" w:cstheme="majorBidi"/>
-          <w:b/>
-          <w:bCs/>
-          <w:color w:val="000000" w:themeColor="text1"/>
-          <w:szCs w:val="26"/>
-        </w:rPr>
-      </w:pPr>
-      <w:r>
-        <w:rPr>
-          <w:rFonts w:asciiTheme="majorHAnsi" w:eastAsiaTheme="majorEastAsia" w:hAnsiTheme="majorHAnsi" w:cstheme="majorBidi"/>
-          <w:b/>
-          <w:bCs/>
-          <w:color w:val="000000" w:themeColor="text1"/>
-          <w:szCs w:val="26"/>
-        </w:rPr>
-        <w:t xml:space="preserve">3.1 </w:t>
-      </w:r>
-      <w:r>
-        <w:rPr>
-          <w:rFonts w:asciiTheme="majorHAnsi" w:eastAsiaTheme="majorEastAsia" w:hAnsiTheme="majorHAnsi" w:cstheme="majorBidi"/>
-          <w:b/>
-          <w:bCs/>
-          <w:color w:val="000000" w:themeColor="text1"/>
-          <w:szCs w:val="26"/>
-        </w:rPr>
-        <w:t xml:space="preserve">Even tough HTTP is stateless, meaning it doesn't </w:t>
-      </w:r>
-      <w:proofErr w:type="spellStart"/>
-      <w:r>
-        <w:rPr>
-          <w:rFonts w:asciiTheme="majorHAnsi" w:eastAsiaTheme="majorEastAsia" w:hAnsiTheme="majorHAnsi" w:cstheme="majorBidi"/>
-          <w:b/>
-          <w:bCs/>
-          <w:color w:val="000000" w:themeColor="text1"/>
-          <w:szCs w:val="26"/>
-        </w:rPr>
-        <w:t>save</w:t>
-      </w:r>
-      <w:proofErr w:type="spellEnd"/>
-      <w:r>
-        <w:rPr>
-          <w:rFonts w:asciiTheme="majorHAnsi" w:eastAsiaTheme="majorEastAsia" w:hAnsiTheme="majorHAnsi" w:cstheme="majorBidi"/>
-          <w:b/>
-          <w:bCs/>
-          <w:color w:val="000000" w:themeColor="text1"/>
-          <w:szCs w:val="26"/>
-        </w:rPr>
-        <w:t xml:space="preserve"> any information passed on by past HTTP requests, we do not need to fill in the login details again. This is because after the first time of filling out the username and password the browser saves the information we entered and automatical</w:t>
-      </w:r>
-      <w:r>
-        <w:rPr>
-          <w:rFonts w:asciiTheme="majorHAnsi" w:eastAsiaTheme="majorEastAsia" w:hAnsiTheme="majorHAnsi" w:cstheme="majorBidi"/>
-          <w:b/>
-          <w:bCs/>
-          <w:color w:val="000000" w:themeColor="text1"/>
-          <w:szCs w:val="26"/>
-        </w:rPr>
-        <w:t>l</w:t>
-      </w:r>
-      <w:r>
-        <w:rPr>
-          <w:rFonts w:asciiTheme="majorHAnsi" w:eastAsiaTheme="majorEastAsia" w:hAnsiTheme="majorHAnsi" w:cstheme="majorBidi"/>
-          <w:b/>
-          <w:bCs/>
-          <w:color w:val="000000" w:themeColor="text1"/>
-          <w:szCs w:val="26"/>
-        </w:rPr>
-        <w:t>y uses that information in future HTTP requests with the same server</w:t>
-      </w:r>
-      <w:r>
-        <w:rPr>
-          <w:rFonts w:asciiTheme="majorHAnsi" w:eastAsiaTheme="majorEastAsia" w:hAnsiTheme="majorHAnsi" w:cstheme="majorBidi"/>
-          <w:b/>
-          <w:bCs/>
-          <w:color w:val="000000" w:themeColor="text1"/>
-          <w:szCs w:val="26"/>
-        </w:rPr>
-        <w:t>.</w:t>
-      </w:r>
-    </w:p>
-    <w:p>
-      <w:pPr>
-        <w:pStyle w:val="ListBullet"/>
-        <w:numPr>
-          <w:ilvl w:val="0"/>
-          <w:numId w:val="0"/>
-        </w:numPr>
-        <w:ind w:left="432" w:hanging="432"/>
-        <w:rPr>
-          <w:rFonts w:asciiTheme="majorHAnsi" w:eastAsiaTheme="majorEastAsia" w:hAnsiTheme="majorHAnsi" w:cstheme="majorBidi"/>
-          <w:b/>
-          <w:bCs/>
-          <w:color w:val="000000" w:themeColor="text1"/>
-          <w:szCs w:val="26"/>
-        </w:rPr>
-      </w:pPr>
-    </w:p>
-    <w:p>
-      <w:pPr>
-        <w:pStyle w:val="ListBullet"/>
-        <w:numPr>
-          <w:ilvl w:val="0"/>
-          <w:numId w:val="0"/>
-        </w:numPr>
-        <w:ind w:left="432" w:hanging="432"/>
-        <w:rPr>
-          <w:rFonts w:asciiTheme="majorHAnsi" w:eastAsiaTheme="majorEastAsia" w:hAnsiTheme="majorHAnsi" w:cstheme="majorBidi"/>
-          <w:b/>
-          <w:bCs/>
-          <w:color w:val="000000" w:themeColor="text1"/>
-          <w:szCs w:val="26"/>
-        </w:rPr>
-      </w:pPr>
-      <w:r>
-        <w:rPr>
-          <w:rFonts w:asciiTheme="majorHAnsi" w:eastAsiaTheme="majorEastAsia" w:hAnsiTheme="majorHAnsi" w:cstheme="majorBidi"/>
-          <w:b/>
-          <w:bCs/>
-          <w:color w:val="000000" w:themeColor="text1"/>
-          <w:szCs w:val="26"/>
-        </w:rPr>
-        <w:t>3.2</w:t>
-      </w:r>
-      <w:r>
-        <w:rPr>
-          <w:rFonts w:asciiTheme="majorHAnsi" w:eastAsiaTheme="majorEastAsia" w:hAnsiTheme="majorHAnsi" w:cstheme="majorBidi"/>
-          <w:b/>
-          <w:bCs/>
-          <w:color w:val="000000" w:themeColor="text1"/>
-          <w:szCs w:val="26"/>
-        </w:rPr>
-        <w:t xml:space="preserve"> We get UNAUTHORIZED</w:t>
-      </w:r>
-    </w:p>
-    <w:p>
-      <w:pPr>
-        <w:pStyle w:val="ListBullet"/>
-        <w:numPr>
-          <w:ilvl w:val="0"/>
-          <w:numId w:val="0"/>
-        </w:numPr>
-        <w:ind w:left="432" w:hanging="432"/>
-        <w:rPr>
-          <w:rFonts w:asciiTheme="majorHAnsi" w:eastAsiaTheme="majorEastAsia" w:hAnsiTheme="majorHAnsi" w:cstheme="majorBidi"/>
-          <w:b/>
-          <w:bCs/>
           <w:noProof/>
           <w:color w:val="000000" w:themeColor="text1"/>
           <w:szCs w:val="26"/>
@@ -1840,9 +2330,9 @@
           <w:szCs w:val="26"/>
         </w:rPr>
         <w:drawing>
-          <wp:inline distT="0" distB="0" distL="0" distR="0" wp14:anchorId="1D90B55C" wp14:editId="3207128D">
-            <wp:extent cx="3344779" cy="3512415"/>
-            <wp:effectExtent l="0" t="0" r="0" b="5715"/>
+          <wp:inline distT="0" distB="0" distL="0" distR="0" wp14:anchorId="1D90B55C" wp14:editId="2457AD43">
+            <wp:extent cx="2615184" cy="2746254"/>
+            <wp:effectExtent l="0" t="0" r="1270" b="0"/>
             <wp:docPr id="10" name="Picture 10"/>
             <wp:cNvGraphicFramePr>
               <a:graphicFrameLocks xmlns:a="http://schemas.openxmlformats.org/drawingml/2006/main" noChangeAspect="1"/>
@@ -1869,7 +2359,7 @@
                   <pic:spPr>
                     <a:xfrm>
                       <a:off x="0" y="0"/>
-                      <a:ext cx="3377241" cy="3546504"/>
+                      <a:ext cx="2663542" cy="2797036"/>
                     </a:xfrm>
                     <a:prstGeom prst="rect">
                       <a:avLst/>
@@ -1922,7 +2412,15 @@
         </w:rPr>
         <w:t xml:space="preserve"> </w:t>
       </w:r>
-      <w:r>
+    </w:p>
+    <w:p>
+      <w:pPr>
+        <w:pStyle w:val="ListBullet"/>
+        <w:numPr>
+          <w:ilvl w:val="0"/>
+          <w:numId w:val="0"/>
+        </w:numPr>
+        <w:ind w:left="432" w:hanging="432"/>
         <w:rPr>
           <w:rFonts w:asciiTheme="majorHAnsi" w:eastAsiaTheme="majorEastAsia" w:hAnsiTheme="majorHAnsi" w:cstheme="majorBidi"/>
           <w:b/>
@@ -1931,6 +2429,16 @@
           <w:color w:val="000000" w:themeColor="text1"/>
           <w:szCs w:val="26"/>
         </w:rPr>
+      </w:pPr>
+      <w:r>
+        <w:rPr>
+          <w:rFonts w:asciiTheme="majorHAnsi" w:eastAsiaTheme="majorEastAsia" w:hAnsiTheme="majorHAnsi" w:cstheme="majorBidi"/>
+          <w:b/>
+          <w:bCs/>
+          <w:noProof/>
+          <w:color w:val="000000" w:themeColor="text1"/>
+          <w:szCs w:val="26"/>
+        </w:rPr>
         <w:t>behavior the same as reloading the page in the browser? </w:t>
       </w:r>
     </w:p>
@@ -1954,42 +2462,34 @@
     </w:p>
     <w:p>
       <w:pPr>
-        <w:pStyle w:val="ListBullet"/>
-        <w:numPr>
-          <w:ilvl w:val="0"/>
-          <w:numId w:val="0"/>
-        </w:numPr>
-        <w:ind w:left="432" w:hanging="432"/>
-        <w:rPr>
-          <w:rFonts w:asciiTheme="majorHAnsi" w:eastAsiaTheme="majorEastAsia" w:hAnsiTheme="majorHAnsi" w:cstheme="majorBidi"/>
-          <w:b/>
-          <w:bCs/>
-          <w:color w:val="000000" w:themeColor="text1"/>
-          <w:szCs w:val="26"/>
-        </w:rPr>
-      </w:pPr>
-      <w:r>
-        <w:rPr>
-          <w:rFonts w:asciiTheme="majorHAnsi" w:eastAsiaTheme="majorEastAsia" w:hAnsiTheme="majorHAnsi" w:cstheme="majorBidi"/>
-          <w:b/>
-          <w:bCs/>
+        <w:jc w:val="both"/>
+        <w:rPr>
+          <w:rFonts w:ascii="Calibri" w:eastAsiaTheme="majorEastAsia" w:hAnsi="Calibri" w:cs="Calibri"/>
           <w:noProof/>
-          <w:color w:val="000000" w:themeColor="text1"/>
-          <w:szCs w:val="26"/>
+        </w:rPr>
+      </w:pPr>
+      <w:r>
+        <w:rPr>
+          <w:rFonts w:ascii="Calibri" w:eastAsiaTheme="majorEastAsia" w:hAnsi="Calibri" w:cs="Calibri"/>
+          <w:noProof/>
         </w:rPr>
         <w:t xml:space="preserve">When inserting the encoded password and username we do get access (200 OK). </w:t>
       </w:r>
       <w:r>
         <w:rPr>
-          <w:rFonts w:asciiTheme="majorHAnsi" w:eastAsiaTheme="majorEastAsia" w:hAnsiTheme="majorHAnsi" w:cstheme="majorBidi"/>
-          <w:b/>
-          <w:bCs/>
+          <w:rFonts w:ascii="Calibri" w:eastAsiaTheme="majorEastAsia" w:hAnsi="Calibri" w:cs="Calibri"/>
           <w:noProof/>
-          <w:color w:val="000000" w:themeColor="text1"/>
-          <w:szCs w:val="26"/>
         </w:rPr>
         <w:t xml:space="preserve"> But the behavior is not the same as reloading the page in the browser, since in the browser the authentication remains, whereas in this case when doing another request we will still need to provid the encoded username and password to gain access.</w:t>
       </w:r>
+    </w:p>
+    <w:p>
+      <w:pPr>
+        <w:jc w:val="both"/>
+        <w:rPr>
+          <w:rFonts w:ascii="Calibri" w:eastAsiaTheme="majorEastAsia" w:hAnsi="Calibri" w:cs="Calibri"/>
+        </w:rPr>
+      </w:pPr>
     </w:p>
     <w:p>
       <w:pPr>
@@ -2061,6 +2561,77 @@
     </w:p>
     <w:p>
       <w:pPr>
+        <w:pStyle w:val="Heading1"/>
+        <w:jc w:val="both"/>
+        <w:rPr>
+          <w:b/>
+          <w:sz w:val="32"/>
+        </w:rPr>
+      </w:pPr>
+      <w:r>
+        <w:rPr>
+          <w:sz w:val="32"/>
+          <w:szCs w:val="24"/>
+        </w:rPr>
+        <w:t xml:space="preserve">Task </w:t>
+      </w:r>
+      <w:r>
+        <w:rPr>
+          <w:sz w:val="32"/>
+          <w:szCs w:val="24"/>
+        </w:rPr>
+        <w:t>4</w:t>
+      </w:r>
+      <w:r>
+        <w:rPr>
+          <w:sz w:val="32"/>
+          <w:szCs w:val="24"/>
+        </w:rPr>
+        <w:t xml:space="preserve"> – </w:t>
+      </w:r>
+      <w:r>
+        <w:rPr>
+          <w:sz w:val="32"/>
+        </w:rPr>
+        <w:t>Web programming project: board game app</w:t>
+      </w:r>
+    </w:p>
+    <w:p>
+      <w:pPr>
+        <w:pStyle w:val="ListBullet"/>
+        <w:numPr>
+          <w:ilvl w:val="0"/>
+          <w:numId w:val="0"/>
+        </w:numPr>
+        <w:rPr>
+          <w:rFonts w:asciiTheme="majorHAnsi" w:eastAsiaTheme="majorEastAsia" w:hAnsiTheme="majorHAnsi" w:cstheme="majorBidi"/>
+          <w:b/>
+          <w:bCs/>
+          <w:color w:val="000000" w:themeColor="text1"/>
+          <w:szCs w:val="26"/>
+        </w:rPr>
+      </w:pPr>
+      <w:r>
+        <w:rPr>
+          <w:rFonts w:asciiTheme="majorHAnsi" w:eastAsiaTheme="majorEastAsia" w:hAnsiTheme="majorHAnsi" w:cstheme="majorBidi"/>
+          <w:b/>
+          <w:bCs/>
+          <w:color w:val="000000" w:themeColor="text1"/>
+          <w:szCs w:val="26"/>
+        </w:rPr>
+        <w:t xml:space="preserve">4.1) </w:t>
+      </w:r>
+      <w:r>
+        <w:rPr>
+          <w:rFonts w:asciiTheme="majorHAnsi" w:eastAsiaTheme="majorEastAsia" w:hAnsiTheme="majorHAnsi" w:cstheme="majorBidi"/>
+          <w:color w:val="000000" w:themeColor="text1"/>
+          <w:szCs w:val="26"/>
+        </w:rPr>
+        <w:t>Memory game</w:t>
+      </w:r>
+    </w:p>
+    <w:p>
+      <w:pPr>
         <w:pStyle w:val="ListBullet"/>
         <w:numPr>
           <w:ilvl w:val="0"/>
@@ -2100,95 +2671,39 @@
           <w:color w:val="000000" w:themeColor="text1"/>
           <w:szCs w:val="26"/>
         </w:rPr>
-        <w:t>4. Web programming project: board game app</w:t>
-      </w:r>
-    </w:p>
-    <w:p>
-      <w:pPr>
-        <w:pStyle w:val="ListBullet"/>
-        <w:numPr>
-          <w:ilvl w:val="0"/>
-          <w:numId w:val="0"/>
-        </w:numPr>
-        <w:ind w:left="432" w:hanging="432"/>
-        <w:rPr>
-          <w:rFonts w:asciiTheme="majorHAnsi" w:eastAsiaTheme="majorEastAsia" w:hAnsiTheme="majorHAnsi" w:cstheme="majorBidi"/>
-          <w:b/>
-          <w:bCs/>
-          <w:color w:val="000000" w:themeColor="text1"/>
-          <w:szCs w:val="26"/>
-        </w:rPr>
-      </w:pPr>
-    </w:p>
-    <w:p>
-      <w:pPr>
-        <w:pStyle w:val="ListBullet"/>
-        <w:numPr>
-          <w:ilvl w:val="0"/>
-          <w:numId w:val="0"/>
-        </w:numPr>
-        <w:ind w:left="432" w:hanging="432"/>
-        <w:rPr>
-          <w:rFonts w:asciiTheme="majorHAnsi" w:eastAsiaTheme="majorEastAsia" w:hAnsiTheme="majorHAnsi" w:cstheme="majorBidi"/>
-          <w:b/>
-          <w:bCs/>
-          <w:color w:val="000000" w:themeColor="text1"/>
-          <w:szCs w:val="26"/>
-        </w:rPr>
-      </w:pPr>
-      <w:r>
-        <w:rPr>
-          <w:rFonts w:asciiTheme="majorHAnsi" w:eastAsiaTheme="majorEastAsia" w:hAnsiTheme="majorHAnsi" w:cstheme="majorBidi"/>
-          <w:b/>
-          <w:bCs/>
-          <w:color w:val="000000" w:themeColor="text1"/>
-          <w:szCs w:val="26"/>
-        </w:rPr>
-        <w:t>4.1) Memory game</w:t>
-      </w:r>
-    </w:p>
-    <w:p>
-      <w:pPr>
-        <w:pStyle w:val="ListBullet"/>
-        <w:numPr>
-          <w:ilvl w:val="0"/>
-          <w:numId w:val="0"/>
-        </w:numPr>
-        <w:ind w:left="432" w:hanging="432"/>
-        <w:rPr>
-          <w:rFonts w:asciiTheme="majorHAnsi" w:eastAsiaTheme="majorEastAsia" w:hAnsiTheme="majorHAnsi" w:cstheme="majorBidi"/>
-          <w:b/>
-          <w:bCs/>
-          <w:color w:val="000000" w:themeColor="text1"/>
-          <w:szCs w:val="26"/>
-        </w:rPr>
-      </w:pPr>
-    </w:p>
-    <w:p>
-      <w:pPr>
-        <w:pStyle w:val="ListBullet"/>
-        <w:numPr>
-          <w:ilvl w:val="0"/>
-          <w:numId w:val="0"/>
-        </w:numPr>
-        <w:ind w:left="432" w:hanging="432"/>
-        <w:rPr>
-          <w:rFonts w:asciiTheme="majorHAnsi" w:eastAsiaTheme="majorEastAsia" w:hAnsiTheme="majorHAnsi" w:cstheme="majorBidi"/>
-          <w:b/>
-          <w:bCs/>
-          <w:color w:val="000000" w:themeColor="text1"/>
-          <w:szCs w:val="26"/>
-        </w:rPr>
-      </w:pPr>
-      <w:r>
-        <w:rPr>
-          <w:rFonts w:asciiTheme="majorHAnsi" w:eastAsiaTheme="majorEastAsia" w:hAnsiTheme="majorHAnsi" w:cstheme="majorBidi"/>
-          <w:b/>
-          <w:bCs/>
-          <w:color w:val="000000" w:themeColor="text1"/>
-          <w:szCs w:val="26"/>
-        </w:rPr>
-        <w:t xml:space="preserve">4.2) </w:t>
+        <w:t>4.2</w:t>
+      </w:r>
+      <w:proofErr w:type="gramStart"/>
+      <w:r>
+        <w:rPr>
+          <w:rFonts w:asciiTheme="majorHAnsi" w:eastAsiaTheme="majorEastAsia" w:hAnsiTheme="majorHAnsi" w:cstheme="majorBidi"/>
+          <w:b/>
+          <w:bCs/>
+          <w:color w:val="000000" w:themeColor="text1"/>
+          <w:szCs w:val="26"/>
+        </w:rPr>
+        <w:t xml:space="preserve">) </w:t>
+      </w:r>
+      <w:r>
+        <w:rPr>
+          <w:rFonts w:asciiTheme="majorHAnsi" w:eastAsiaTheme="majorEastAsia" w:hAnsiTheme="majorHAnsi" w:cstheme="majorBidi"/>
+          <w:b/>
+          <w:bCs/>
+          <w:color w:val="000000" w:themeColor="text1"/>
+          <w:szCs w:val="26"/>
+        </w:rPr>
+        <w:t xml:space="preserve"> Find</w:t>
+      </w:r>
+      <w:proofErr w:type="gramEnd"/>
+      <w:r>
+        <w:rPr>
+          <w:rFonts w:asciiTheme="majorHAnsi" w:eastAsiaTheme="majorEastAsia" w:hAnsiTheme="majorHAnsi" w:cstheme="majorBidi"/>
+          <w:b/>
+          <w:bCs/>
+          <w:color w:val="000000" w:themeColor="text1"/>
+          <w:szCs w:val="26"/>
+        </w:rPr>
+        <w:t xml:space="preserve"> three examples:</w:t>
       </w:r>
     </w:p>
     <w:p>
@@ -2216,7 +2731,7 @@
             <w:bCs/>
             <w:szCs w:val="26"/>
           </w:rPr>
-          <w:t>https://webgames</w:t>
+          <w:t>https://mark-rolich.githu</w:t>
         </w:r>
         <w:r>
           <w:rPr>
@@ -2226,7 +2741,7 @@
             <w:bCs/>
             <w:szCs w:val="26"/>
           </w:rPr>
-          <w:t>o</w:t>
+          <w:t>b</w:t>
         </w:r>
         <w:r>
           <w:rPr>
@@ -2236,7 +2751,7 @@
             <w:bCs/>
             <w:szCs w:val="26"/>
           </w:rPr>
-          <w:t>nline.com/memory/</w:t>
+          <w:t>.io/MemoryGame.js/</w:t>
         </w:r>
       </w:hyperlink>
     </w:p>
@@ -2257,6 +2772,28 @@
         </w:rPr>
       </w:pPr>
       <w:hyperlink r:id="rId18" w:history="1">
+        <w:r>
+          <w:rPr>
+            <w:rStyle w:val="Hyperlink"/>
+            <w:rFonts w:asciiTheme="majorHAnsi" w:eastAsiaTheme="majorEastAsia" w:hAnsiTheme="majorHAnsi" w:cstheme="majorBidi"/>
+            <w:b/>
+            <w:bCs/>
+            <w:szCs w:val="26"/>
+          </w:rPr>
+          <w:t>https://webgamesonline.com/memory/</w:t>
+        </w:r>
+      </w:hyperlink>
+    </w:p>
+    <w:p>
+      <w:pPr>
+        <w:pStyle w:val="ListBullet"/>
+        <w:numPr>
+          <w:ilvl w:val="0"/>
+          <w:numId w:val="0"/>
+        </w:numPr>
+        <w:ind w:left="432" w:hanging="432"/>
+      </w:pPr>
+      <w:hyperlink r:id="rId19" w:history="1">
         <w:r>
           <w:rPr>
             <w:rStyle w:val="Hyperlink"/>
@@ -2268,6 +2805,9 @@
           <w:t>https://www.improvememory.org/wp-content/games/magic-cards/index.html</w:t>
         </w:r>
       </w:hyperlink>
+      <w:r>
+        <w:t xml:space="preserve"> </w:t>
+      </w:r>
     </w:p>
     <w:p>
       <w:pPr>
@@ -2285,18 +2825,6 @@
           <w:szCs w:val="26"/>
         </w:rPr>
       </w:pPr>
-      <w:hyperlink r:id="rId19" w:history="1">
-        <w:r>
-          <w:rPr>
-            <w:rStyle w:val="Hyperlink"/>
-            <w:rFonts w:asciiTheme="majorHAnsi" w:eastAsiaTheme="majorEastAsia" w:hAnsiTheme="majorHAnsi" w:cstheme="majorBidi"/>
-            <w:b/>
-            <w:bCs/>
-            <w:szCs w:val="26"/>
-          </w:rPr>
-          <w:t>https://www.improvememory.org/wp-content/games/memory-game/index.html</w:t>
-        </w:r>
-      </w:hyperlink>
     </w:p>
     <w:p>
       <w:pPr>
@@ -2314,6 +2842,75 @@
           <w:szCs w:val="26"/>
         </w:rPr>
       </w:pPr>
+      <w:r>
+        <w:rPr>
+          <w:rFonts w:asciiTheme="majorHAnsi" w:eastAsiaTheme="majorEastAsia" w:hAnsiTheme="majorHAnsi" w:cstheme="majorBidi"/>
+          <w:b/>
+          <w:bCs/>
+          <w:color w:val="000000" w:themeColor="text1"/>
+          <w:szCs w:val="26"/>
+        </w:rPr>
+        <w:t>Design principles</w:t>
+      </w:r>
+      <w:r>
+        <w:rPr>
+          <w:rFonts w:asciiTheme="majorHAnsi" w:eastAsiaTheme="majorEastAsia" w:hAnsiTheme="majorHAnsi" w:cstheme="majorBidi"/>
+          <w:b/>
+          <w:bCs/>
+          <w:color w:val="000000" w:themeColor="text1"/>
+          <w:szCs w:val="26"/>
+        </w:rPr>
+        <w:t>:</w:t>
+      </w:r>
+    </w:p>
+    <w:p>
+      <w:pPr>
+        <w:rPr>
+          <w:rFonts w:ascii="Calibri" w:eastAsiaTheme="majorEastAsia" w:hAnsi="Calibri" w:cs="Calibri"/>
+        </w:rPr>
+      </w:pPr>
+      <w:r>
+        <w:rPr>
+          <w:rFonts w:ascii="Calibri" w:eastAsiaTheme="majorEastAsia" w:hAnsi="Calibri" w:cs="Calibri"/>
+        </w:rPr>
+        <w:t>The websites satisfy the rule of “Don’t make me think”, since how they work is pretty self-evident.</w:t>
+      </w:r>
+      <w:r>
+        <w:rPr>
+          <w:rFonts w:ascii="Calibri" w:eastAsiaTheme="majorEastAsia" w:hAnsi="Calibri" w:cs="Calibri"/>
+        </w:rPr>
+        <w:t xml:space="preserve"> Buttons and how the site is organized is very clear and all parts are divided well. However, there is too much clutter in a small area of the page, so the rule of “Minimize noise &amp; clutter” is not followed.</w:t>
+      </w:r>
+      <w:r>
+        <w:rPr>
+          <w:rFonts w:ascii="Calibri" w:eastAsiaTheme="majorEastAsia" w:hAnsi="Calibri" w:cs="Calibri"/>
+        </w:rPr>
+        <w:t xml:space="preserve"> </w:t>
+      </w:r>
+      <w:r>
+        <w:rPr>
+          <w:rFonts w:ascii="Calibri" w:eastAsiaTheme="majorEastAsia" w:hAnsi="Calibri" w:cs="Calibri"/>
+        </w:rPr>
+        <w:t>All the websites are self-evident as well as self-explanatory since the game is very simple, so the rule of “If you cannot make it self-evident make it self-explanatory” is followed.</w:t>
+      </w:r>
+      <w:r>
+        <w:rPr>
+          <w:rFonts w:ascii="Calibri" w:eastAsiaTheme="majorEastAsia" w:hAnsi="Calibri" w:cs="Calibri"/>
+        </w:rPr>
+        <w:t xml:space="preserve"> Aesthetics are acceptable, but outdated as of 202</w:t>
+      </w:r>
+      <w:r>
+        <w:rPr>
+          <w:rFonts w:ascii="Calibri" w:eastAsiaTheme="majorEastAsia" w:hAnsi="Calibri" w:cs="Calibri"/>
+        </w:rPr>
+        <w:t>2</w:t>
+      </w:r>
+      <w:r>
+        <w:rPr>
+          <w:rFonts w:ascii="Calibri" w:eastAsiaTheme="majorEastAsia" w:hAnsi="Calibri" w:cs="Calibri"/>
+        </w:rPr>
+        <w:t>.</w:t>
+      </w:r>
     </w:p>
     <w:p>
       <w:pPr>
@@ -2331,25 +2928,139 @@
           <w:szCs w:val="26"/>
         </w:rPr>
       </w:pPr>
-      <w:r>
-        <w:rPr>
-          <w:rFonts w:asciiTheme="majorHAnsi" w:eastAsiaTheme="majorEastAsia" w:hAnsiTheme="majorHAnsi" w:cstheme="majorBidi"/>
-          <w:b/>
-          <w:bCs/>
-          <w:color w:val="000000" w:themeColor="text1"/>
-          <w:szCs w:val="26"/>
-        </w:rPr>
-        <w:t>Design principles</w:t>
-      </w:r>
-      <w:r>
-        <w:rPr>
-          <w:rFonts w:asciiTheme="majorHAnsi" w:eastAsiaTheme="majorEastAsia" w:hAnsiTheme="majorHAnsi" w:cstheme="majorBidi"/>
-          <w:b/>
-          <w:bCs/>
-          <w:color w:val="000000" w:themeColor="text1"/>
-          <w:szCs w:val="26"/>
-        </w:rPr>
-        <w:t>:</w:t>
+    </w:p>
+    <w:p>
+      <w:pPr>
+        <w:pStyle w:val="ListBullet"/>
+        <w:numPr>
+          <w:ilvl w:val="0"/>
+          <w:numId w:val="0"/>
+        </w:numPr>
+        <w:rPr>
+          <w:rFonts w:asciiTheme="majorHAnsi" w:eastAsiaTheme="majorEastAsia" w:hAnsiTheme="majorHAnsi" w:cstheme="majorBidi"/>
+          <w:b/>
+          <w:bCs/>
+          <w:color w:val="000000" w:themeColor="text1"/>
+          <w:szCs w:val="26"/>
+        </w:rPr>
+      </w:pPr>
+      <w:r>
+        <w:rPr>
+          <w:rFonts w:asciiTheme="majorHAnsi" w:eastAsiaTheme="majorEastAsia" w:hAnsiTheme="majorHAnsi" w:cstheme="majorBidi"/>
+          <w:b/>
+          <w:bCs/>
+          <w:color w:val="000000" w:themeColor="text1"/>
+          <w:szCs w:val="26"/>
+        </w:rPr>
+        <w:t>4.3)</w:t>
+      </w:r>
+    </w:p>
+    <w:p>
+      <w:pPr>
+        <w:pStyle w:val="ListBullet"/>
+        <w:numPr>
+          <w:ilvl w:val="0"/>
+          <w:numId w:val="0"/>
+        </w:numPr>
+        <w:rPr>
+          <w:rFonts w:asciiTheme="majorHAnsi" w:eastAsiaTheme="majorEastAsia" w:hAnsiTheme="majorHAnsi" w:cstheme="majorBidi"/>
+          <w:b/>
+          <w:bCs/>
+          <w:color w:val="000000" w:themeColor="text1"/>
+          <w:szCs w:val="26"/>
+        </w:rPr>
+      </w:pPr>
+      <w:r>
+        <w:rPr>
+          <w:rFonts w:asciiTheme="majorHAnsi" w:eastAsiaTheme="majorEastAsia" w:hAnsiTheme="majorHAnsi" w:cstheme="majorBidi"/>
+          <w:b/>
+          <w:bCs/>
+          <w:color w:val="000000" w:themeColor="text1"/>
+          <w:szCs w:val="26"/>
+        </w:rPr>
+        <w:t>Positive:</w:t>
+      </w:r>
+    </w:p>
+    <w:p>
+      <w:pPr>
+        <w:pStyle w:val="ListBullet"/>
+        <w:numPr>
+          <w:ilvl w:val="0"/>
+          <w:numId w:val="5"/>
+        </w:numPr>
+        <w:rPr>
+          <w:rFonts w:asciiTheme="majorHAnsi" w:eastAsiaTheme="majorEastAsia" w:hAnsiTheme="majorHAnsi" w:cstheme="majorBidi"/>
+          <w:color w:val="000000" w:themeColor="text1"/>
+          <w:szCs w:val="26"/>
+        </w:rPr>
+      </w:pPr>
+      <w:r>
+        <w:rPr>
+          <w:rFonts w:asciiTheme="majorHAnsi" w:eastAsiaTheme="majorEastAsia" w:hAnsiTheme="majorHAnsi" w:cstheme="majorBidi"/>
+          <w:color w:val="000000" w:themeColor="text1"/>
+          <w:szCs w:val="26"/>
+        </w:rPr>
+        <w:t>Well designed and functional.</w:t>
+      </w:r>
+    </w:p>
+    <w:p>
+      <w:pPr>
+        <w:pStyle w:val="ListBullet"/>
+        <w:numPr>
+          <w:ilvl w:val="0"/>
+          <w:numId w:val="5"/>
+        </w:numPr>
+        <w:rPr>
+          <w:rFonts w:asciiTheme="majorHAnsi" w:eastAsiaTheme="majorEastAsia" w:hAnsiTheme="majorHAnsi" w:cstheme="majorBidi"/>
+          <w:color w:val="000000" w:themeColor="text1"/>
+          <w:szCs w:val="26"/>
+        </w:rPr>
+      </w:pPr>
+      <w:r>
+        <w:rPr>
+          <w:rFonts w:asciiTheme="majorHAnsi" w:eastAsiaTheme="majorEastAsia" w:hAnsiTheme="majorHAnsi" w:cstheme="majorBidi"/>
+          <w:color w:val="000000" w:themeColor="text1"/>
+          <w:szCs w:val="26"/>
+        </w:rPr>
+        <w:t>Easy to use.</w:t>
+      </w:r>
+    </w:p>
+    <w:p>
+      <w:pPr>
+        <w:pStyle w:val="ListBullet"/>
+        <w:numPr>
+          <w:ilvl w:val="0"/>
+          <w:numId w:val="5"/>
+        </w:numPr>
+        <w:rPr>
+          <w:rFonts w:asciiTheme="majorHAnsi" w:eastAsiaTheme="majorEastAsia" w:hAnsiTheme="majorHAnsi" w:cstheme="majorBidi"/>
+          <w:color w:val="000000" w:themeColor="text1"/>
+          <w:szCs w:val="26"/>
+        </w:rPr>
+      </w:pPr>
+      <w:r>
+        <w:rPr>
+          <w:rFonts w:asciiTheme="majorHAnsi" w:eastAsiaTheme="majorEastAsia" w:hAnsiTheme="majorHAnsi" w:cstheme="majorBidi"/>
+          <w:color w:val="000000" w:themeColor="text1"/>
+          <w:szCs w:val="26"/>
+        </w:rPr>
+        <w:t>Animations make the game</w:t>
+      </w:r>
+      <w:r>
+        <w:rPr>
+          <w:rFonts w:asciiTheme="majorHAnsi" w:eastAsiaTheme="majorEastAsia" w:hAnsiTheme="majorHAnsi" w:cstheme="majorBidi"/>
+          <w:color w:val="000000" w:themeColor="text1"/>
+          <w:szCs w:val="26"/>
+        </w:rPr>
+        <w:t xml:space="preserve"> more interactive</w:t>
+      </w:r>
+      <w:r>
+        <w:rPr>
+          <w:rFonts w:asciiTheme="majorHAnsi" w:eastAsiaTheme="majorEastAsia" w:hAnsiTheme="majorHAnsi" w:cstheme="majorBidi"/>
+          <w:color w:val="000000" w:themeColor="text1"/>
+          <w:szCs w:val="26"/>
+        </w:rPr>
+        <w:t>.</w:t>
       </w:r>
     </w:p>
     <w:p>
@@ -2368,60 +3079,127 @@
           <w:szCs w:val="26"/>
         </w:rPr>
       </w:pPr>
-    </w:p>
-    <w:p>
-      <w:pPr>
-        <w:pStyle w:val="ListBullet"/>
-        <w:numPr>
-          <w:ilvl w:val="0"/>
-          <w:numId w:val="0"/>
-        </w:numPr>
-        <w:ind w:left="432"/>
-        <w:rPr>
-          <w:rFonts w:asciiTheme="majorHAnsi" w:eastAsiaTheme="majorEastAsia" w:hAnsiTheme="majorHAnsi" w:cstheme="majorBidi"/>
-          <w:color w:val="000000" w:themeColor="text1"/>
-          <w:szCs w:val="26"/>
-        </w:rPr>
-      </w:pPr>
-      <w:r>
-        <w:rPr>
-          <w:rFonts w:asciiTheme="majorHAnsi" w:eastAsiaTheme="majorEastAsia" w:hAnsiTheme="majorHAnsi" w:cstheme="majorBidi"/>
-          <w:color w:val="000000" w:themeColor="text1"/>
-          <w:szCs w:val="26"/>
-        </w:rPr>
-        <w:t>The websites satisfy the rule of “Don’t make me think”, since how they work is pretty self-evident.</w:t>
-      </w:r>
-      <w:r>
-        <w:rPr>
-          <w:rFonts w:asciiTheme="majorHAnsi" w:eastAsiaTheme="majorEastAsia" w:hAnsiTheme="majorHAnsi" w:cstheme="majorBidi"/>
-          <w:color w:val="000000" w:themeColor="text1"/>
-          <w:szCs w:val="26"/>
-        </w:rPr>
-        <w:t xml:space="preserve"> Buttons and how the site is organized is very clear and all parts are divided well. However, there is too much clutter in a small area of the page, so the rule of “Minimize noise &amp; clutter” is not followed.</w:t>
-      </w:r>
-      <w:r>
-        <w:rPr>
-          <w:rFonts w:asciiTheme="majorHAnsi" w:eastAsiaTheme="majorEastAsia" w:hAnsiTheme="majorHAnsi" w:cstheme="majorBidi"/>
-          <w:color w:val="000000" w:themeColor="text1"/>
-          <w:szCs w:val="26"/>
-        </w:rPr>
-        <w:t xml:space="preserve"> </w:t>
-      </w:r>
-      <w:r>
-        <w:rPr>
-          <w:rFonts w:asciiTheme="majorHAnsi" w:eastAsiaTheme="majorEastAsia" w:hAnsiTheme="majorHAnsi" w:cstheme="majorBidi"/>
-          <w:color w:val="000000" w:themeColor="text1"/>
-          <w:szCs w:val="26"/>
-        </w:rPr>
-        <w:t>All the websites are self-evident as well as self-explanatory since the game is very simple, so the rule of “If you cannot make it self-evident make it self-explanatory” is followed.</w:t>
-      </w:r>
-      <w:r>
-        <w:rPr>
-          <w:rFonts w:asciiTheme="majorHAnsi" w:eastAsiaTheme="majorEastAsia" w:hAnsiTheme="majorHAnsi" w:cstheme="majorBidi"/>
-          <w:color w:val="000000" w:themeColor="text1"/>
-          <w:szCs w:val="26"/>
-        </w:rPr>
-        <w:t xml:space="preserve"> Aesthetics are acceptable, but outdated as of 2021.</w:t>
+      <w:r>
+        <w:rPr>
+          <w:rFonts w:asciiTheme="majorHAnsi" w:eastAsiaTheme="majorEastAsia" w:hAnsiTheme="majorHAnsi" w:cstheme="majorBidi"/>
+          <w:b/>
+          <w:bCs/>
+          <w:color w:val="000000" w:themeColor="text1"/>
+          <w:szCs w:val="26"/>
+        </w:rPr>
+        <w:t>Negative</w:t>
+      </w:r>
+    </w:p>
+    <w:p>
+      <w:pPr>
+        <w:pStyle w:val="ListBullet"/>
+        <w:numPr>
+          <w:ilvl w:val="0"/>
+          <w:numId w:val="6"/>
+        </w:numPr>
+        <w:rPr>
+          <w:rFonts w:asciiTheme="majorHAnsi" w:eastAsiaTheme="majorEastAsia" w:hAnsiTheme="majorHAnsi" w:cstheme="majorBidi"/>
+          <w:color w:val="000000" w:themeColor="text1"/>
+          <w:szCs w:val="26"/>
+        </w:rPr>
+      </w:pPr>
+      <w:r>
+        <w:rPr>
+          <w:rFonts w:asciiTheme="majorHAnsi" w:eastAsiaTheme="majorEastAsia" w:hAnsiTheme="majorHAnsi" w:cstheme="majorBidi"/>
+          <w:color w:val="000000" w:themeColor="text1"/>
+          <w:szCs w:val="26"/>
+        </w:rPr>
+        <w:t>Sounds are very distracting</w:t>
+      </w:r>
+    </w:p>
+    <w:p>
+      <w:pPr>
+        <w:pStyle w:val="ListBullet"/>
+        <w:numPr>
+          <w:ilvl w:val="0"/>
+          <w:numId w:val="6"/>
+        </w:numPr>
+        <w:rPr>
+          <w:rFonts w:asciiTheme="majorHAnsi" w:eastAsiaTheme="majorEastAsia" w:hAnsiTheme="majorHAnsi" w:cstheme="majorBidi"/>
+          <w:color w:val="000000" w:themeColor="text1"/>
+          <w:szCs w:val="26"/>
+        </w:rPr>
+      </w:pPr>
+      <w:r>
+        <w:rPr>
+          <w:rFonts w:asciiTheme="majorHAnsi" w:eastAsiaTheme="majorEastAsia" w:hAnsiTheme="majorHAnsi" w:cstheme="majorBidi"/>
+          <w:color w:val="000000" w:themeColor="text1"/>
+          <w:szCs w:val="26"/>
+        </w:rPr>
+        <w:lastRenderedPageBreak/>
+        <w:t>Design is</w:t>
+      </w:r>
+      <w:r>
+        <w:rPr>
+          <w:rFonts w:asciiTheme="majorHAnsi" w:eastAsiaTheme="majorEastAsia" w:hAnsiTheme="majorHAnsi" w:cstheme="majorBidi"/>
+          <w:color w:val="000000" w:themeColor="text1"/>
+          <w:szCs w:val="26"/>
+        </w:rPr>
+        <w:t xml:space="preserve"> outdated</w:t>
+      </w:r>
+    </w:p>
+    <w:p>
+      <w:pPr>
+        <w:pStyle w:val="ListBullet"/>
+        <w:numPr>
+          <w:ilvl w:val="0"/>
+          <w:numId w:val="6"/>
+        </w:numPr>
+        <w:rPr>
+          <w:rFonts w:asciiTheme="majorHAnsi" w:eastAsiaTheme="majorEastAsia" w:hAnsiTheme="majorHAnsi" w:cstheme="majorBidi"/>
+          <w:color w:val="000000" w:themeColor="text1"/>
+          <w:szCs w:val="26"/>
+        </w:rPr>
+      </w:pPr>
+      <w:r>
+        <w:rPr>
+          <w:rFonts w:asciiTheme="majorHAnsi" w:eastAsiaTheme="majorEastAsia" w:hAnsiTheme="majorHAnsi" w:cstheme="majorBidi"/>
+          <w:color w:val="000000" w:themeColor="text1"/>
+          <w:szCs w:val="26"/>
+        </w:rPr>
+        <w:t>Lack of information.</w:t>
+      </w:r>
+    </w:p>
+    <w:p>
+      <w:pPr>
+        <w:pStyle w:val="Heading1"/>
+        <w:jc w:val="both"/>
+        <w:rPr>
+          <w:b/>
+          <w:sz w:val="32"/>
+        </w:rPr>
+      </w:pPr>
+      <w:r>
+        <w:rPr>
+          <w:sz w:val="32"/>
+          <w:szCs w:val="24"/>
+        </w:rPr>
+        <w:t xml:space="preserve">Task </w:t>
+      </w:r>
+      <w:r>
+        <w:rPr>
+          <w:sz w:val="32"/>
+          <w:szCs w:val="24"/>
+        </w:rPr>
+        <w:t>5</w:t>
+      </w:r>
+      <w:r>
+        <w:rPr>
+          <w:sz w:val="32"/>
+          <w:szCs w:val="24"/>
+        </w:rPr>
+        <w:t xml:space="preserve"> – </w:t>
+      </w:r>
+      <w:r>
+        <w:rPr>
+          <w:sz w:val="32"/>
+        </w:rPr>
+        <w:t>Design your own board game app</w:t>
       </w:r>
     </w:p>
     <w:p>
@@ -2440,155 +3218,35 @@
           <w:szCs w:val="26"/>
         </w:rPr>
       </w:pPr>
-    </w:p>
-    <w:p>
-      <w:pPr>
-        <w:pStyle w:val="ListBullet"/>
-        <w:numPr>
-          <w:ilvl w:val="0"/>
-          <w:numId w:val="0"/>
-        </w:numPr>
-        <w:rPr>
-          <w:rFonts w:asciiTheme="majorHAnsi" w:eastAsiaTheme="majorEastAsia" w:hAnsiTheme="majorHAnsi" w:cstheme="majorBidi"/>
-          <w:b/>
-          <w:bCs/>
-          <w:color w:val="000000" w:themeColor="text1"/>
-          <w:szCs w:val="26"/>
-        </w:rPr>
-      </w:pPr>
-      <w:r>
-        <w:rPr>
-          <w:rFonts w:asciiTheme="majorHAnsi" w:eastAsiaTheme="majorEastAsia" w:hAnsiTheme="majorHAnsi" w:cstheme="majorBidi"/>
-          <w:b/>
-          <w:bCs/>
-          <w:color w:val="000000" w:themeColor="text1"/>
-          <w:szCs w:val="26"/>
-        </w:rPr>
-        <w:t>4.3)</w:t>
-      </w:r>
-    </w:p>
-    <w:p>
-      <w:pPr>
-        <w:pStyle w:val="ListBullet"/>
-        <w:numPr>
-          <w:ilvl w:val="0"/>
-          <w:numId w:val="0"/>
-        </w:numPr>
-        <w:rPr>
-          <w:rFonts w:asciiTheme="majorHAnsi" w:eastAsiaTheme="majorEastAsia" w:hAnsiTheme="majorHAnsi" w:cstheme="majorBidi"/>
-          <w:b/>
-          <w:bCs/>
-          <w:color w:val="000000" w:themeColor="text1"/>
-          <w:szCs w:val="26"/>
-        </w:rPr>
-      </w:pPr>
-      <w:r>
-        <w:rPr>
-          <w:rFonts w:asciiTheme="majorHAnsi" w:eastAsiaTheme="majorEastAsia" w:hAnsiTheme="majorHAnsi" w:cstheme="majorBidi"/>
-          <w:b/>
-          <w:bCs/>
-          <w:color w:val="000000" w:themeColor="text1"/>
-          <w:szCs w:val="26"/>
-        </w:rPr>
-        <w:t>Positive:</w:t>
-      </w:r>
-    </w:p>
-    <w:p>
-      <w:pPr>
-        <w:pStyle w:val="ListBullet"/>
-        <w:numPr>
-          <w:ilvl w:val="0"/>
-          <w:numId w:val="5"/>
-        </w:numPr>
-        <w:rPr>
-          <w:rFonts w:asciiTheme="majorHAnsi" w:eastAsiaTheme="majorEastAsia" w:hAnsiTheme="majorHAnsi" w:cstheme="majorBidi"/>
-          <w:b/>
-          <w:bCs/>
-          <w:color w:val="000000" w:themeColor="text1"/>
-          <w:szCs w:val="26"/>
-        </w:rPr>
-      </w:pPr>
-      <w:r>
-        <w:rPr>
-          <w:rFonts w:asciiTheme="majorHAnsi" w:eastAsiaTheme="majorEastAsia" w:hAnsiTheme="majorHAnsi" w:cstheme="majorBidi"/>
-          <w:b/>
-          <w:bCs/>
-          <w:color w:val="000000" w:themeColor="text1"/>
-          <w:szCs w:val="26"/>
-        </w:rPr>
-        <w:t>Well designed and functional.</w:t>
-      </w:r>
-    </w:p>
-    <w:p>
-      <w:pPr>
-        <w:pStyle w:val="ListBullet"/>
-        <w:numPr>
-          <w:ilvl w:val="0"/>
-          <w:numId w:val="5"/>
-        </w:numPr>
-        <w:rPr>
-          <w:rFonts w:asciiTheme="majorHAnsi" w:eastAsiaTheme="majorEastAsia" w:hAnsiTheme="majorHAnsi" w:cstheme="majorBidi"/>
-          <w:b/>
-          <w:bCs/>
-          <w:color w:val="000000" w:themeColor="text1"/>
-          <w:szCs w:val="26"/>
-        </w:rPr>
-      </w:pPr>
-      <w:r>
-        <w:rPr>
-          <w:rFonts w:asciiTheme="majorHAnsi" w:eastAsiaTheme="majorEastAsia" w:hAnsiTheme="majorHAnsi" w:cstheme="majorBidi"/>
-          <w:b/>
-          <w:bCs/>
-          <w:color w:val="000000" w:themeColor="text1"/>
-          <w:szCs w:val="26"/>
-        </w:rPr>
-        <w:t>Easy to use.</w:t>
-      </w:r>
-    </w:p>
-    <w:p>
-      <w:pPr>
-        <w:pStyle w:val="ListBullet"/>
-        <w:numPr>
-          <w:ilvl w:val="0"/>
-          <w:numId w:val="5"/>
-        </w:numPr>
-        <w:rPr>
-          <w:rFonts w:asciiTheme="majorHAnsi" w:eastAsiaTheme="majorEastAsia" w:hAnsiTheme="majorHAnsi" w:cstheme="majorBidi"/>
-          <w:b/>
-          <w:bCs/>
-          <w:color w:val="000000" w:themeColor="text1"/>
-          <w:szCs w:val="26"/>
-        </w:rPr>
-      </w:pPr>
-      <w:r>
-        <w:rPr>
-          <w:rFonts w:asciiTheme="majorHAnsi" w:eastAsiaTheme="majorEastAsia" w:hAnsiTheme="majorHAnsi" w:cstheme="majorBidi"/>
-          <w:b/>
-          <w:bCs/>
-          <w:color w:val="000000" w:themeColor="text1"/>
-          <w:szCs w:val="26"/>
-        </w:rPr>
-        <w:t>Animations make the game</w:t>
-      </w:r>
-      <w:r>
-        <w:rPr>
-          <w:rFonts w:asciiTheme="majorHAnsi" w:eastAsiaTheme="majorEastAsia" w:hAnsiTheme="majorHAnsi" w:cstheme="majorBidi"/>
-          <w:b/>
-          <w:bCs/>
-          <w:color w:val="000000" w:themeColor="text1"/>
-          <w:szCs w:val="26"/>
-        </w:rPr>
-        <w:t xml:space="preserve"> more interactive</w:t>
-      </w:r>
-      <w:r>
-        <w:rPr>
-          <w:rFonts w:asciiTheme="majorHAnsi" w:eastAsiaTheme="majorEastAsia" w:hAnsiTheme="majorHAnsi" w:cstheme="majorBidi"/>
-          <w:b/>
-          <w:bCs/>
-          <w:color w:val="000000" w:themeColor="text1"/>
-          <w:szCs w:val="26"/>
-        </w:rPr>
-        <w:t>.</w:t>
+      <w:r>
+        <w:rPr>
+          <w:rFonts w:asciiTheme="majorHAnsi" w:eastAsiaTheme="majorEastAsia" w:hAnsiTheme="majorHAnsi" w:cstheme="majorBidi"/>
+          <w:b/>
+          <w:bCs/>
+          <w:color w:val="000000" w:themeColor="text1"/>
+          <w:szCs w:val="26"/>
+        </w:rPr>
+        <w:t>5.1</w:t>
+      </w:r>
+      <w:r>
+        <w:rPr>
+          <w:rFonts w:asciiTheme="majorHAnsi" w:eastAsiaTheme="majorEastAsia" w:hAnsiTheme="majorHAnsi" w:cstheme="majorBidi"/>
+          <w:b/>
+          <w:bCs/>
+          <w:color w:val="000000" w:themeColor="text1"/>
+          <w:szCs w:val="26"/>
+        </w:rPr>
+        <w:t>,2,3</w:t>
+      </w:r>
+      <w:r>
+        <w:rPr>
+          <w:rFonts w:asciiTheme="majorHAnsi" w:eastAsiaTheme="majorEastAsia" w:hAnsiTheme="majorHAnsi" w:cstheme="majorBidi"/>
+          <w:b/>
+          <w:bCs/>
+          <w:color w:val="000000" w:themeColor="text1"/>
+          <w:szCs w:val="26"/>
+        </w:rPr>
+        <w:t>)</w:t>
       </w:r>
     </w:p>
     <w:p>
@@ -2601,119 +3259,70 @@
         <w:ind w:left="432" w:hanging="432"/>
         <w:rPr>
           <w:rFonts w:asciiTheme="majorHAnsi" w:eastAsiaTheme="majorEastAsia" w:hAnsiTheme="majorHAnsi" w:cstheme="majorBidi"/>
-          <w:b/>
-          <w:bCs/>
-          <w:color w:val="000000" w:themeColor="text1"/>
-          <w:szCs w:val="26"/>
-        </w:rPr>
-      </w:pPr>
-      <w:r>
-        <w:rPr>
-          <w:rFonts w:asciiTheme="majorHAnsi" w:eastAsiaTheme="majorEastAsia" w:hAnsiTheme="majorHAnsi" w:cstheme="majorBidi"/>
-          <w:b/>
-          <w:bCs/>
-          <w:color w:val="000000" w:themeColor="text1"/>
-          <w:szCs w:val="26"/>
-        </w:rPr>
-        <w:t>Negative</w:t>
-      </w:r>
-    </w:p>
-    <w:p>
-      <w:pPr>
-        <w:pStyle w:val="ListBullet"/>
-        <w:numPr>
-          <w:ilvl w:val="0"/>
-          <w:numId w:val="6"/>
-        </w:numPr>
-        <w:rPr>
-          <w:rFonts w:asciiTheme="majorHAnsi" w:eastAsiaTheme="majorEastAsia" w:hAnsiTheme="majorHAnsi" w:cstheme="majorBidi"/>
-          <w:b/>
-          <w:bCs/>
-          <w:color w:val="000000" w:themeColor="text1"/>
-          <w:szCs w:val="26"/>
-        </w:rPr>
-      </w:pPr>
-      <w:r>
-        <w:rPr>
-          <w:rFonts w:asciiTheme="majorHAnsi" w:eastAsiaTheme="majorEastAsia" w:hAnsiTheme="majorHAnsi" w:cstheme="majorBidi"/>
-          <w:b/>
-          <w:bCs/>
-          <w:color w:val="000000" w:themeColor="text1"/>
-          <w:szCs w:val="26"/>
-        </w:rPr>
-        <w:t>Sounds are very distracting</w:t>
-      </w:r>
-    </w:p>
-    <w:p>
-      <w:pPr>
-        <w:pStyle w:val="ListBullet"/>
-        <w:numPr>
-          <w:ilvl w:val="0"/>
-          <w:numId w:val="6"/>
-        </w:numPr>
-        <w:rPr>
-          <w:rFonts w:asciiTheme="majorHAnsi" w:eastAsiaTheme="majorEastAsia" w:hAnsiTheme="majorHAnsi" w:cstheme="majorBidi"/>
-          <w:b/>
-          <w:bCs/>
-          <w:color w:val="000000" w:themeColor="text1"/>
-          <w:szCs w:val="26"/>
-        </w:rPr>
-      </w:pPr>
-      <w:r>
-        <w:rPr>
-          <w:rFonts w:asciiTheme="majorHAnsi" w:eastAsiaTheme="majorEastAsia" w:hAnsiTheme="majorHAnsi" w:cstheme="majorBidi"/>
-          <w:b/>
-          <w:bCs/>
-          <w:color w:val="000000" w:themeColor="text1"/>
-          <w:szCs w:val="26"/>
-        </w:rPr>
-        <w:t>S</w:t>
-      </w:r>
-      <w:r>
-        <w:rPr>
-          <w:rFonts w:asciiTheme="majorHAnsi" w:eastAsiaTheme="majorEastAsia" w:hAnsiTheme="majorHAnsi" w:cstheme="majorBidi"/>
-          <w:b/>
-          <w:bCs/>
-          <w:color w:val="000000" w:themeColor="text1"/>
-          <w:szCs w:val="26"/>
-        </w:rPr>
-        <w:t>ite loads painfully slow</w:t>
-      </w:r>
-      <w:r>
-        <w:rPr>
-          <w:rFonts w:asciiTheme="majorHAnsi" w:eastAsiaTheme="majorEastAsia" w:hAnsiTheme="majorHAnsi" w:cstheme="majorBidi"/>
-          <w:b/>
-          <w:bCs/>
-          <w:color w:val="000000" w:themeColor="text1"/>
-          <w:szCs w:val="26"/>
-        </w:rPr>
-        <w:t>-because of the animations.</w:t>
-      </w:r>
-    </w:p>
-    <w:p>
-      <w:pPr>
-        <w:pStyle w:val="ListBullet"/>
-        <w:numPr>
-          <w:ilvl w:val="0"/>
-          <w:numId w:val="6"/>
-        </w:numPr>
-        <w:rPr>
-          <w:rFonts w:asciiTheme="majorHAnsi" w:eastAsiaTheme="majorEastAsia" w:hAnsiTheme="majorHAnsi" w:cstheme="majorBidi"/>
-          <w:b/>
-          <w:bCs/>
-          <w:color w:val="000000" w:themeColor="text1"/>
-          <w:szCs w:val="26"/>
-        </w:rPr>
-      </w:pPr>
-      <w:r>
-        <w:rPr>
-          <w:rFonts w:asciiTheme="majorHAnsi" w:eastAsiaTheme="majorEastAsia" w:hAnsiTheme="majorHAnsi" w:cstheme="majorBidi"/>
-          <w:b/>
-          <w:bCs/>
-          <w:color w:val="000000" w:themeColor="text1"/>
-          <w:szCs w:val="26"/>
-        </w:rPr>
-        <w:t>Lack of information.</w:t>
+          <w:color w:val="000000" w:themeColor="text1"/>
+          <w:szCs w:val="26"/>
+        </w:rPr>
+      </w:pPr>
+      <w:r>
+        <w:rPr>
+          <w:rFonts w:asciiTheme="majorHAnsi" w:eastAsiaTheme="majorEastAsia" w:hAnsiTheme="majorHAnsi" w:cstheme="majorBidi"/>
+          <w:b/>
+          <w:bCs/>
+          <w:color w:val="000000" w:themeColor="text1"/>
+          <w:szCs w:val="26"/>
+        </w:rPr>
+        <w:t xml:space="preserve">Name: </w:t>
+      </w:r>
+      <w:r>
+        <w:rPr>
+          <w:rFonts w:asciiTheme="majorHAnsi" w:eastAsiaTheme="majorEastAsia" w:hAnsiTheme="majorHAnsi" w:cstheme="majorBidi"/>
+          <w:color w:val="000000" w:themeColor="text1"/>
+          <w:szCs w:val="26"/>
+        </w:rPr>
+        <w:t>Memory Game</w:t>
+      </w:r>
+    </w:p>
+    <w:p>
+      <w:pPr>
+        <w:rPr>
+          <w:rFonts w:ascii="Calibri" w:eastAsiaTheme="majorEastAsia" w:hAnsi="Calibri" w:cs="Calibri"/>
+        </w:rPr>
+      </w:pPr>
+      <w:r>
+        <w:rPr>
+          <w:rFonts w:ascii="Calibri" w:eastAsiaTheme="majorEastAsia" w:hAnsi="Calibri" w:cs="Calibri"/>
+          <w:b/>
+          <w:bCs/>
+        </w:rPr>
+        <w:t>Description</w:t>
+      </w:r>
+      <w:r>
+        <w:rPr>
+          <w:rFonts w:ascii="Calibri" w:eastAsiaTheme="majorEastAsia" w:hAnsi="Calibri" w:cs="Calibri"/>
+          <w:b/>
+          <w:bCs/>
+        </w:rPr>
+        <w:t xml:space="preserve">: </w:t>
+      </w:r>
+      <w:r>
+        <w:rPr>
+          <w:rFonts w:ascii="Calibri" w:eastAsiaTheme="majorEastAsia" w:hAnsi="Calibri" w:cs="Calibri"/>
+        </w:rPr>
+        <w:t xml:space="preserve">Small application with two routes that allows two online players to race against each other. The game also records the top </w:t>
+      </w:r>
+      <w:proofErr w:type="gramStart"/>
+      <w:r>
+        <w:rPr>
+          <w:rFonts w:ascii="Calibri" w:eastAsiaTheme="majorEastAsia" w:hAnsi="Calibri" w:cs="Calibri"/>
+        </w:rPr>
+        <w:t>three time</w:t>
+      </w:r>
+      <w:proofErr w:type="gramEnd"/>
+      <w:r>
+        <w:rPr>
+          <w:rFonts w:ascii="Calibri" w:eastAsiaTheme="majorEastAsia" w:hAnsi="Calibri" w:cs="Calibri"/>
+        </w:rPr>
+        <w:t xml:space="preserve"> scores in a leaderboard. The game includes photos from Delft and TU Delft as well as TU Delft's flame.</w:t>
       </w:r>
     </w:p>
     <w:p>
@@ -2726,85 +3335,6 @@
         <w:ind w:left="432" w:hanging="432"/>
         <w:rPr>
           <w:rFonts w:asciiTheme="majorHAnsi" w:eastAsiaTheme="majorEastAsia" w:hAnsiTheme="majorHAnsi" w:cstheme="majorBidi"/>
-          <w:b/>
-          <w:bCs/>
-          <w:color w:val="000000" w:themeColor="text1"/>
-          <w:szCs w:val="26"/>
-        </w:rPr>
-      </w:pPr>
-      <w:r>
-        <w:rPr>
-          <w:rFonts w:asciiTheme="majorHAnsi" w:eastAsiaTheme="majorEastAsia" w:hAnsiTheme="majorHAnsi" w:cstheme="majorBidi"/>
-          <w:b/>
-          <w:bCs/>
-          <w:color w:val="000000" w:themeColor="text1"/>
-          <w:szCs w:val="26"/>
-        </w:rPr>
-        <w:t xml:space="preserve">5) </w:t>
-      </w:r>
-    </w:p>
-    <w:p>
-      <w:pPr>
-        <w:pStyle w:val="ListBullet"/>
-        <w:rPr>
-          <w:rFonts w:asciiTheme="majorHAnsi" w:eastAsiaTheme="majorEastAsia" w:hAnsiTheme="majorHAnsi" w:cstheme="majorBidi"/>
-          <w:b/>
-          <w:bCs/>
-          <w:color w:val="000000" w:themeColor="text1"/>
-          <w:szCs w:val="26"/>
-        </w:rPr>
-      </w:pPr>
-      <w:r>
-        <w:rPr>
-          <w:rFonts w:asciiTheme="majorHAnsi" w:eastAsiaTheme="majorEastAsia" w:hAnsiTheme="majorHAnsi" w:cstheme="majorBidi"/>
-          <w:b/>
-          <w:bCs/>
-          <w:color w:val="000000" w:themeColor="text1"/>
-          <w:szCs w:val="26"/>
-        </w:rPr>
-        <w:lastRenderedPageBreak/>
-        <w:t>T</w:t>
-      </w:r>
-      <w:r>
-        <w:rPr>
-          <w:rFonts w:asciiTheme="majorHAnsi" w:eastAsiaTheme="majorEastAsia" w:hAnsiTheme="majorHAnsi" w:cstheme="majorBidi"/>
-          <w:b/>
-          <w:bCs/>
-          <w:color w:val="000000" w:themeColor="text1"/>
-          <w:szCs w:val="26"/>
-        </w:rPr>
-        <w:t>hink of a name for your application, a short description &amp; a logo. </w:t>
-      </w:r>
-    </w:p>
-    <w:p>
-      <w:pPr>
-        <w:pStyle w:val="ListBullet"/>
-        <w:rPr>
-          <w:rFonts w:asciiTheme="majorHAnsi" w:eastAsiaTheme="majorEastAsia" w:hAnsiTheme="majorHAnsi" w:cstheme="majorBidi"/>
-          <w:b/>
-          <w:bCs/>
-          <w:color w:val="000000" w:themeColor="text1"/>
-          <w:szCs w:val="26"/>
-        </w:rPr>
-      </w:pPr>
-      <w:r>
-        <w:rPr>
-          <w:rFonts w:asciiTheme="majorHAnsi" w:eastAsiaTheme="majorEastAsia" w:hAnsiTheme="majorHAnsi" w:cstheme="majorBidi"/>
-          <w:b/>
-          <w:bCs/>
-          <w:color w:val="000000" w:themeColor="text1"/>
-          <w:szCs w:val="26"/>
-        </w:rPr>
-        <w:t>Find images</w:t>
-      </w:r>
-    </w:p>
-    <w:p>
-      <w:pPr>
-        <w:pStyle w:val="ListBullet"/>
-        <w:rPr>
-          <w:rFonts w:asciiTheme="majorHAnsi" w:eastAsiaTheme="majorEastAsia" w:hAnsiTheme="majorHAnsi" w:cstheme="majorBidi"/>
-          <w:b/>
-          <w:bCs/>
           <w:color w:val="000000" w:themeColor="text1"/>
           <w:szCs w:val="26"/>
         </w:rPr>
@@ -2826,9 +3356,60 @@
           <w:szCs w:val="26"/>
         </w:rPr>
       </w:pPr>
+      <w:r>
+        <w:rPr>
+          <w:rFonts w:asciiTheme="majorHAnsi" w:eastAsiaTheme="majorEastAsia" w:hAnsiTheme="majorHAnsi" w:cstheme="majorBidi"/>
+          <w:b/>
+          <w:bCs/>
+          <w:noProof/>
+          <w:color w:val="000000" w:themeColor="text1"/>
+          <w:szCs w:val="26"/>
+        </w:rPr>
+        <w:drawing>
+          <wp:inline distT="0" distB="0" distL="0" distR="0" wp14:anchorId="50A0F1DB" wp14:editId="4D4E825E">
+            <wp:extent cx="5943600" cy="2768600"/>
+            <wp:effectExtent l="0" t="0" r="0" b="0"/>
+            <wp:docPr id="4" name="Picture 4"/>
+            <wp:cNvGraphicFramePr>
+              <a:graphicFrameLocks xmlns:a="http://schemas.openxmlformats.org/drawingml/2006/main" noChangeAspect="1"/>
+            </wp:cNvGraphicFramePr>
+            <a:graphic xmlns:a="http://schemas.openxmlformats.org/drawingml/2006/main">
+              <a:graphicData uri="http://schemas.openxmlformats.org/drawingml/2006/picture">
+                <pic:pic xmlns:pic="http://schemas.openxmlformats.org/drawingml/2006/picture">
+                  <pic:nvPicPr>
+                    <pic:cNvPr id="4" name="Picture 4"/>
+                    <pic:cNvPicPr/>
+                  </pic:nvPicPr>
+                  <pic:blipFill>
+                    <a:blip r:embed="rId20" cstate="print">
+                      <a:extLst>
+                        <a:ext uri="{28A0092B-C50C-407E-A947-70E740481C1C}">
+                          <a14:useLocalDpi xmlns:a14="http://schemas.microsoft.com/office/drawing/2010/main" val="0"/>
+                        </a:ext>
+                      </a:extLst>
+                    </a:blip>
+                    <a:stretch>
+                      <a:fillRect/>
+                    </a:stretch>
+                  </pic:blipFill>
+                  <pic:spPr>
+                    <a:xfrm>
+                      <a:off x="0" y="0"/>
+                      <a:ext cx="5943600" cy="2768600"/>
+                    </a:xfrm>
+                    <a:prstGeom prst="rect">
+                      <a:avLst/>
+                    </a:prstGeom>
+                  </pic:spPr>
+                </pic:pic>
+              </a:graphicData>
+            </a:graphic>
+          </wp:inline>
+        </w:drawing>
+      </w:r>
     </w:p>
     <w:sectPr>
-      <w:footerReference w:type="default" r:id="rId20"/>
+      <w:footerReference w:type="default" r:id="rId21"/>
       <w:pgSz w:w="12240" w:h="15840"/>
       <w:pgMar w:top="720" w:right="1440" w:bottom="1800" w:left="1440" w:header="720" w:footer="720" w:gutter="0"/>
       <w:cols w:space="720"/>
@@ -2968,6 +3549,119 @@
     </w:lvl>
   </w:abstractNum>
   <w:abstractNum w:abstractNumId="2" w15:restartNumberingAfterBreak="0">
+    <w:nsid w:val="13C06B81"/>
+    <w:multiLevelType w:val="hybridMultilevel"/>
+    <w:tmpl w:val="617662F8"/>
+    <w:lvl w:ilvl="0" w:tplc="04090001">
+      <w:start w:val="1"/>
+      <w:numFmt w:val="bullet"/>
+      <w:lvlText w:val=""/>
+      <w:lvlJc w:val="left"/>
+      <w:pPr>
+        <w:ind w:left="720" w:hanging="360"/>
+      </w:pPr>
+      <w:rPr>
+        <w:rFonts w:ascii="Symbol" w:hAnsi="Symbol" w:hint="default"/>
+      </w:rPr>
+    </w:lvl>
+    <w:lvl w:ilvl="1" w:tplc="04090003" w:tentative="1">
+      <w:start w:val="1"/>
+      <w:numFmt w:val="bullet"/>
+      <w:lvlText w:val="o"/>
+      <w:lvlJc w:val="left"/>
+      <w:pPr>
+        <w:ind w:left="1440" w:hanging="360"/>
+      </w:pPr>
+      <w:rPr>
+        <w:rFonts w:ascii="Courier New" w:hAnsi="Courier New" w:cs="Courier New" w:hint="default"/>
+      </w:rPr>
+    </w:lvl>
+    <w:lvl w:ilvl="2" w:tplc="04090005" w:tentative="1">
+      <w:start w:val="1"/>
+      <w:numFmt w:val="bullet"/>
+      <w:lvlText w:val=""/>
+      <w:lvlJc w:val="left"/>
+      <w:pPr>
+        <w:ind w:left="2160" w:hanging="360"/>
+      </w:pPr>
+      <w:rPr>
+        <w:rFonts w:ascii="Wingdings" w:hAnsi="Wingdings" w:hint="default"/>
+      </w:rPr>
+    </w:lvl>
+    <w:lvl w:ilvl="3" w:tplc="04090001" w:tentative="1">
+      <w:start w:val="1"/>
+      <w:numFmt w:val="bullet"/>
+      <w:lvlText w:val=""/>
+      <w:lvlJc w:val="left"/>
+      <w:pPr>
+        <w:ind w:left="2880" w:hanging="360"/>
+      </w:pPr>
+      <w:rPr>
+        <w:rFonts w:ascii="Symbol" w:hAnsi="Symbol" w:hint="default"/>
+      </w:rPr>
+    </w:lvl>
+    <w:lvl w:ilvl="4" w:tplc="04090003" w:tentative="1">
+      <w:start w:val="1"/>
+      <w:numFmt w:val="bullet"/>
+      <w:lvlText w:val="o"/>
+      <w:lvlJc w:val="left"/>
+      <w:pPr>
+        <w:ind w:left="3600" w:hanging="360"/>
+      </w:pPr>
+      <w:rPr>
+        <w:rFonts w:ascii="Courier New" w:hAnsi="Courier New" w:cs="Courier New" w:hint="default"/>
+      </w:rPr>
+    </w:lvl>
+    <w:lvl w:ilvl="5" w:tplc="04090005" w:tentative="1">
+      <w:start w:val="1"/>
+      <w:numFmt w:val="bullet"/>
+      <w:lvlText w:val=""/>
+      <w:lvlJc w:val="left"/>
+      <w:pPr>
+        <w:ind w:left="4320" w:hanging="360"/>
+      </w:pPr>
+      <w:rPr>
+        <w:rFonts w:ascii="Wingdings" w:hAnsi="Wingdings" w:hint="default"/>
+      </w:rPr>
+    </w:lvl>
+    <w:lvl w:ilvl="6" w:tplc="04090001" w:tentative="1">
+      <w:start w:val="1"/>
+      <w:numFmt w:val="bullet"/>
+      <w:lvlText w:val=""/>
+      <w:lvlJc w:val="left"/>
+      <w:pPr>
+        <w:ind w:left="5040" w:hanging="360"/>
+      </w:pPr>
+      <w:rPr>
+        <w:rFonts w:ascii="Symbol" w:hAnsi="Symbol" w:hint="default"/>
+      </w:rPr>
+    </w:lvl>
+    <w:lvl w:ilvl="7" w:tplc="04090003" w:tentative="1">
+      <w:start w:val="1"/>
+      <w:numFmt w:val="bullet"/>
+      <w:lvlText w:val="o"/>
+      <w:lvlJc w:val="left"/>
+      <w:pPr>
+        <w:ind w:left="5760" w:hanging="360"/>
+      </w:pPr>
+      <w:rPr>
+        <w:rFonts w:ascii="Courier New" w:hAnsi="Courier New" w:cs="Courier New" w:hint="default"/>
+      </w:rPr>
+    </w:lvl>
+    <w:lvl w:ilvl="8" w:tplc="04090005" w:tentative="1">
+      <w:start w:val="1"/>
+      <w:numFmt w:val="bullet"/>
+      <w:lvlText w:val=""/>
+      <w:lvlJc w:val="left"/>
+      <w:pPr>
+        <w:ind w:left="6480" w:hanging="360"/>
+      </w:pPr>
+      <w:rPr>
+        <w:rFonts w:ascii="Wingdings" w:hAnsi="Wingdings" w:hint="default"/>
+      </w:rPr>
+    </w:lvl>
+  </w:abstractNum>
+  <w:abstractNum w:abstractNumId="3" w15:restartNumberingAfterBreak="0">
     <w:nsid w:val="1F6769E6"/>
     <w:multiLevelType w:val="hybridMultilevel"/>
     <w:tmpl w:val="2418F934"/>
@@ -3056,7 +3750,7 @@
       </w:pPr>
     </w:lvl>
   </w:abstractNum>
-  <w:abstractNum w:abstractNumId="3" w15:restartNumberingAfterBreak="0">
+  <w:abstractNum w:abstractNumId="4" w15:restartNumberingAfterBreak="0">
     <w:nsid w:val="20906CDF"/>
     <w:multiLevelType w:val="hybridMultilevel"/>
     <w:tmpl w:val="9E244A1C"/>
@@ -3173,7 +3867,7 @@
       </w:rPr>
     </w:lvl>
   </w:abstractNum>
-  <w:abstractNum w:abstractNumId="4" w15:restartNumberingAfterBreak="0">
+  <w:abstractNum w:abstractNumId="5" w15:restartNumberingAfterBreak="0">
     <w:nsid w:val="3AD836E2"/>
     <w:multiLevelType w:val="hybridMultilevel"/>
     <w:tmpl w:val="2418F934"/>
@@ -3262,7 +3956,7 @@
       </w:pPr>
     </w:lvl>
   </w:abstractNum>
-  <w:abstractNum w:abstractNumId="5" w15:restartNumberingAfterBreak="0">
+  <w:abstractNum w:abstractNumId="6" w15:restartNumberingAfterBreak="0">
     <w:nsid w:val="68AB4355"/>
     <w:multiLevelType w:val="hybridMultilevel"/>
     <w:tmpl w:val="0B203272"/>
@@ -3362,16 +4056,19 @@
     <w:abstractNumId w:val="0"/>
   </w:num>
   <w:num w:numId="3">
+    <w:abstractNumId w:val="4"/>
+  </w:num>
+  <w:num w:numId="4">
+    <w:abstractNumId w:val="6"/>
+  </w:num>
+  <w:num w:numId="5">
     <w:abstractNumId w:val="3"/>
   </w:num>
-  <w:num w:numId="4">
+  <w:num w:numId="6">
     <w:abstractNumId w:val="5"/>
   </w:num>
-  <w:num w:numId="5">
+  <w:num w:numId="7">
     <w:abstractNumId w:val="2"/>
-  </w:num>
-  <w:num w:numId="6">
-    <w:abstractNumId w:val="4"/>
   </w:num>
 </w:numbering>
 </file>
@@ -3775,7 +4472,7 @@
   <w:style w:type="paragraph" w:default="1" w:styleId="Normal">
     <w:name w:val="Normal"/>
     <w:qFormat/>
-    <w:rsid w:val="00057DAC"/>
+    <w:rsid w:val="00A51F21"/>
     <w:pPr>
       <w:spacing w:after="0" w:line="240" w:lineRule="auto"/>
     </w:pPr>
@@ -3984,7 +4681,6 @@
   <w:style w:type="character" w:default="1" w:styleId="DefaultParagraphFont">
     <w:name w:val="Default Paragraph Font"/>
     <w:uiPriority w:val="1"/>
-    <w:semiHidden/>
     <w:unhideWhenUsed/>
   </w:style>
   <w:style w:type="table" w:default="1" w:styleId="TableNormal">

</xml_diff>